<commit_message>
more questions final exam
</commit_message>
<xml_diff>
--- a/23-Fall/psc204-fq23/final_exam/PSC204A_2023_Final.docx
+++ b/23-Fall/psc204-fq23/final_exam/PSC204A_2023_Final.docx
@@ -1231,49 +1231,7 @@
               <w:rFonts w:ascii="Cambria Math" w:hAnsi="Cambria Math"/>
               <w:color w:val="4F81BD" w:themeColor="accent1"/>
             </w:rPr>
-            <m:t>=</m:t>
-          </m:r>
-          <m:r>
-            <w:rPr>
-              <w:rFonts w:ascii="Cambria Math" w:hAnsi="Cambria Math"/>
-              <w:color w:val="4F81BD" w:themeColor="accent1"/>
-            </w:rPr>
-            <m:t>17.31</m:t>
-          </m:r>
-          <m:r>
-            <w:rPr>
-              <w:rFonts w:ascii="Cambria Math" w:hAnsi="Cambria Math"/>
-              <w:color w:val="4F81BD" w:themeColor="accent1"/>
-            </w:rPr>
-            <m:t>+(-0.</m:t>
-          </m:r>
-          <m:r>
-            <w:rPr>
-              <w:rFonts w:ascii="Cambria Math" w:hAnsi="Cambria Math"/>
-              <w:color w:val="4F81BD" w:themeColor="accent1"/>
-            </w:rPr>
-            <m:t>16</m:t>
-          </m:r>
-          <m:r>
-            <w:rPr>
-              <w:rFonts w:ascii="Cambria Math" w:hAnsi="Cambria Math"/>
-              <w:color w:val="4F81BD" w:themeColor="accent1"/>
-            </w:rPr>
-            <m:t>*</m:t>
-          </m:r>
-          <m:r>
-            <w:rPr>
-              <w:rFonts w:ascii="Cambria Math" w:hAnsi="Cambria Math"/>
-              <w:color w:val="4F81BD" w:themeColor="accent1"/>
-            </w:rPr>
-            <m:t>Temperature</m:t>
-          </m:r>
-          <m:r>
-            <w:rPr>
-              <w:rFonts w:ascii="Cambria Math" w:hAnsi="Cambria Math"/>
-              <w:color w:val="4F81BD" w:themeColor="accent1"/>
-            </w:rPr>
-            <m:t>)</m:t>
+            <m:t>=17.31+(-0.16*Temperature)</m:t>
           </m:r>
         </m:oMath>
       </m:oMathPara>
@@ -1389,63 +1347,7 @@
               <w:rFonts w:ascii="Cambria Math" w:hAnsi="Cambria Math"/>
               <w:color w:val="4F81BD" w:themeColor="accent1"/>
             </w:rPr>
-            <m:t>=</m:t>
-          </m:r>
-          <m:r>
-            <w:rPr>
-              <w:rFonts w:ascii="Cambria Math" w:hAnsi="Cambria Math"/>
-              <w:color w:val="4F81BD" w:themeColor="accent1"/>
-            </w:rPr>
-            <m:t>-3.40</m:t>
-          </m:r>
-          <m:r>
-            <w:rPr>
-              <w:rFonts w:ascii="Cambria Math" w:hAnsi="Cambria Math"/>
-              <w:color w:val="4F81BD" w:themeColor="accent1"/>
-            </w:rPr>
-            <m:t>+(</m:t>
-          </m:r>
-          <m:r>
-            <w:rPr>
-              <w:rFonts w:ascii="Cambria Math" w:hAnsi="Cambria Math"/>
-              <w:color w:val="4F81BD" w:themeColor="accent1"/>
-            </w:rPr>
-            <m:t>0.</m:t>
-          </m:r>
-          <m:r>
-            <w:rPr>
-              <w:rFonts w:ascii="Cambria Math" w:hAnsi="Cambria Math"/>
-              <w:color w:val="4F81BD" w:themeColor="accent1"/>
-            </w:rPr>
-            <m:t>0</m:t>
-          </m:r>
-          <m:r>
-            <w:rPr>
-              <w:rFonts w:ascii="Cambria Math" w:hAnsi="Cambria Math"/>
-              <w:color w:val="4F81BD" w:themeColor="accent1"/>
-            </w:rPr>
-            <m:t>8</m:t>
-          </m:r>
-          <m:r>
-            <w:rPr>
-              <w:rFonts w:ascii="Cambria Math" w:hAnsi="Cambria Math"/>
-              <w:color w:val="4F81BD" w:themeColor="accent1"/>
-            </w:rPr>
-            <m:t>*</m:t>
-          </m:r>
-          <m:r>
-            <w:rPr>
-              <w:rFonts w:ascii="Cambria Math" w:hAnsi="Cambria Math"/>
-              <w:color w:val="4F81BD" w:themeColor="accent1"/>
-            </w:rPr>
-            <m:t>Temperature</m:t>
-          </m:r>
-          <m:r>
-            <w:rPr>
-              <w:rFonts w:ascii="Cambria Math" w:hAnsi="Cambria Math"/>
-              <w:color w:val="4F81BD" w:themeColor="accent1"/>
-            </w:rPr>
-            <m:t>)</m:t>
+            <m:t>=-3.40+(0.08*Temperature)</m:t>
           </m:r>
         </m:oMath>
       </m:oMathPara>
@@ -1504,14 +1406,7 @@
                       <w:rFonts w:ascii="Cambria Math" w:hAnsi="Cambria Math"/>
                       <w:color w:val="4F81BD" w:themeColor="accent1"/>
                     </w:rPr>
-                    <m:t>part</m:t>
-                  </m:r>
-                  <m:r>
-                    <w:rPr>
-                      <w:rFonts w:ascii="Cambria Math" w:hAnsi="Cambria Math"/>
-                      <w:color w:val="4F81BD" w:themeColor="accent1"/>
-                    </w:rPr>
-                    <m:t>2</m:t>
+                    <m:t>part2</m:t>
                   </m:r>
                 </m:sub>
               </m:sSub>
@@ -1522,49 +1417,7 @@
               <w:rFonts w:ascii="Cambria Math" w:hAnsi="Cambria Math"/>
               <w:color w:val="4F81BD" w:themeColor="accent1"/>
             </w:rPr>
-            <m:t>=</m:t>
-          </m:r>
-          <m:r>
-            <w:rPr>
-              <w:rFonts w:ascii="Cambria Math" w:hAnsi="Cambria Math"/>
-              <w:color w:val="4F81BD" w:themeColor="accent1"/>
-            </w:rPr>
-            <m:t>4.30</m:t>
-          </m:r>
-          <m:r>
-            <w:rPr>
-              <w:rFonts w:ascii="Cambria Math" w:hAnsi="Cambria Math"/>
-              <w:color w:val="4F81BD" w:themeColor="accent1"/>
-            </w:rPr>
-            <m:t>+(</m:t>
-          </m:r>
-          <m:r>
-            <w:rPr>
-              <w:rFonts w:ascii="Cambria Math" w:hAnsi="Cambria Math"/>
-              <w:color w:val="4F81BD" w:themeColor="accent1"/>
-            </w:rPr>
-            <m:t>0</m:t>
-          </m:r>
-          <m:r>
-            <w:rPr>
-              <w:rFonts w:ascii="Cambria Math" w:hAnsi="Cambria Math"/>
-              <w:color w:val="4F81BD" w:themeColor="accent1"/>
-            </w:rPr>
-            <m:t>*</m:t>
-          </m:r>
-          <m:r>
-            <w:rPr>
-              <w:rFonts w:ascii="Cambria Math" w:hAnsi="Cambria Math"/>
-              <w:color w:val="4F81BD" w:themeColor="accent1"/>
-            </w:rPr>
-            <m:t>Temperature</m:t>
-          </m:r>
-          <m:r>
-            <w:rPr>
-              <w:rFonts w:ascii="Cambria Math" w:hAnsi="Cambria Math"/>
-              <w:color w:val="4F81BD" w:themeColor="accent1"/>
-            </w:rPr>
-            <m:t>)</m:t>
+            <m:t>=4.30+(0*Temperature)</m:t>
           </m:r>
         </m:oMath>
       </m:oMathPara>
@@ -1623,14 +1476,7 @@
                       <w:rFonts w:ascii="Cambria Math" w:hAnsi="Cambria Math"/>
                       <w:color w:val="4F81BD" w:themeColor="accent1"/>
                     </w:rPr>
-                    <m:t>part</m:t>
-                  </m:r>
-                  <m:r>
-                    <w:rPr>
-                      <w:rFonts w:ascii="Cambria Math" w:hAnsi="Cambria Math"/>
-                      <w:color w:val="4F81BD" w:themeColor="accent1"/>
-                    </w:rPr>
-                    <m:t>3</m:t>
+                    <m:t>part3</m:t>
                   </m:r>
                 </m:sub>
               </m:sSub>
@@ -1641,49 +1487,7 @@
               <w:rFonts w:ascii="Cambria Math" w:hAnsi="Cambria Math"/>
               <w:color w:val="4F81BD" w:themeColor="accent1"/>
             </w:rPr>
-            <m:t>=</m:t>
-          </m:r>
-          <m:r>
-            <w:rPr>
-              <w:rFonts w:ascii="Cambria Math" w:hAnsi="Cambria Math"/>
-              <w:color w:val="4F81BD" w:themeColor="accent1"/>
-            </w:rPr>
-            <m:t>19.5</m:t>
-          </m:r>
-          <m:r>
-            <w:rPr>
-              <w:rFonts w:ascii="Cambria Math" w:hAnsi="Cambria Math"/>
-              <w:color w:val="4F81BD" w:themeColor="accent1"/>
-            </w:rPr>
-            <m:t>+(</m:t>
-          </m:r>
-          <m:r>
-            <w:rPr>
-              <w:rFonts w:ascii="Cambria Math" w:hAnsi="Cambria Math"/>
-              <w:color w:val="4F81BD" w:themeColor="accent1"/>
-            </w:rPr>
-            <m:t>-0.18</m:t>
-          </m:r>
-          <m:r>
-            <w:rPr>
-              <w:rFonts w:ascii="Cambria Math" w:hAnsi="Cambria Math"/>
-              <w:color w:val="4F81BD" w:themeColor="accent1"/>
-            </w:rPr>
-            <m:t>*</m:t>
-          </m:r>
-          <m:r>
-            <w:rPr>
-              <w:rFonts w:ascii="Cambria Math" w:hAnsi="Cambria Math"/>
-              <w:color w:val="4F81BD" w:themeColor="accent1"/>
-            </w:rPr>
-            <m:t>Temperature</m:t>
-          </m:r>
-          <m:r>
-            <w:rPr>
-              <w:rFonts w:ascii="Cambria Math" w:hAnsi="Cambria Math"/>
-              <w:color w:val="4F81BD" w:themeColor="accent1"/>
-            </w:rPr>
-            <m:t>)</m:t>
+            <m:t>=19.5+(-0.18*Temperature)</m:t>
           </m:r>
         </m:oMath>
       </m:oMathPara>
@@ -1742,14 +1546,7 @@
                       <w:rFonts w:ascii="Cambria Math" w:hAnsi="Cambria Math"/>
                       <w:color w:val="4F81BD" w:themeColor="accent1"/>
                     </w:rPr>
-                    <m:t>part</m:t>
-                  </m:r>
-                  <m:r>
-                    <w:rPr>
-                      <w:rFonts w:ascii="Cambria Math" w:hAnsi="Cambria Math"/>
-                      <w:color w:val="4F81BD" w:themeColor="accent1"/>
-                    </w:rPr>
-                    <m:t>4</m:t>
+                    <m:t>part4</m:t>
                   </m:r>
                 </m:sub>
               </m:sSub>
@@ -1760,49 +1557,7 @@
               <w:rFonts w:ascii="Cambria Math" w:hAnsi="Cambria Math"/>
               <w:color w:val="4F81BD" w:themeColor="accent1"/>
             </w:rPr>
-            <m:t>=</m:t>
-          </m:r>
-          <m:r>
-            <w:rPr>
-              <w:rFonts w:ascii="Cambria Math" w:hAnsi="Cambria Math"/>
-              <w:color w:val="4F81BD" w:themeColor="accent1"/>
-            </w:rPr>
-            <m:t>48.8</m:t>
-          </m:r>
-          <m:r>
-            <w:rPr>
-              <w:rFonts w:ascii="Cambria Math" w:hAnsi="Cambria Math"/>
-              <w:color w:val="4F81BD" w:themeColor="accent1"/>
-            </w:rPr>
-            <m:t>+(</m:t>
-          </m:r>
-          <m:r>
-            <w:rPr>
-              <w:rFonts w:ascii="Cambria Math" w:hAnsi="Cambria Math"/>
-              <w:color w:val="4F81BD" w:themeColor="accent1"/>
-            </w:rPr>
-            <m:t>-0.54</m:t>
-          </m:r>
-          <m:r>
-            <w:rPr>
-              <w:rFonts w:ascii="Cambria Math" w:hAnsi="Cambria Math"/>
-              <w:color w:val="4F81BD" w:themeColor="accent1"/>
-            </w:rPr>
-            <m:t>*</m:t>
-          </m:r>
-          <m:r>
-            <w:rPr>
-              <w:rFonts w:ascii="Cambria Math" w:hAnsi="Cambria Math"/>
-              <w:color w:val="4F81BD" w:themeColor="accent1"/>
-            </w:rPr>
-            <m:t>Temperature</m:t>
-          </m:r>
-          <m:r>
-            <w:rPr>
-              <w:rFonts w:ascii="Cambria Math" w:hAnsi="Cambria Math"/>
-              <w:color w:val="4F81BD" w:themeColor="accent1"/>
-            </w:rPr>
-            <m:t>)</m:t>
+            <m:t>=48.8+(-0.54*Temperature)</m:t>
           </m:r>
         </m:oMath>
       </m:oMathPara>
@@ -1890,14 +1645,7 @@
               <w:rFonts w:ascii="Cambria Math" w:hAnsi="Cambria Math"/>
               <w:color w:val="4F81BD" w:themeColor="accent1"/>
             </w:rPr>
-            <m:t>=0.3</m:t>
-          </m:r>
-          <m:r>
-            <w:rPr>
-              <w:rFonts w:ascii="Cambria Math" w:hAnsi="Cambria Math"/>
-              <w:color w:val="4F81BD" w:themeColor="accent1"/>
-            </w:rPr>
-            <m:t>0</m:t>
+            <m:t>=0.30</m:t>
           </m:r>
         </m:oMath>
       </m:oMathPara>
@@ -1941,14 +1689,7 @@
                   <w:rFonts w:ascii="Cambria Math" w:hAnsi="Cambria Math"/>
                   <w:color w:val="4F81BD" w:themeColor="accent1"/>
                 </w:rPr>
-                <m:t>part</m:t>
-              </m:r>
-              <m:r>
-                <w:rPr>
-                  <w:rFonts w:ascii="Cambria Math" w:hAnsi="Cambria Math"/>
-                  <w:color w:val="4F81BD" w:themeColor="accent1"/>
-                </w:rPr>
-                <m:t>2</m:t>
+                <m:t>part2</m:t>
               </m:r>
             </m:sub>
           </m:sSub>
@@ -1957,21 +1698,7 @@
               <w:rFonts w:ascii="Cambria Math" w:hAnsi="Cambria Math"/>
               <w:color w:val="4F81BD" w:themeColor="accent1"/>
             </w:rPr>
-            <m:t>=0.</m:t>
-          </m:r>
-          <m:r>
-            <w:rPr>
-              <w:rFonts w:ascii="Cambria Math" w:hAnsi="Cambria Math"/>
-              <w:color w:val="4F81BD" w:themeColor="accent1"/>
-            </w:rPr>
-            <m:t>0</m:t>
-          </m:r>
-          <m:r>
-            <w:rPr>
-              <w:rFonts w:ascii="Cambria Math" w:hAnsi="Cambria Math"/>
-              <w:color w:val="4F81BD" w:themeColor="accent1"/>
-            </w:rPr>
-            <m:t>0</m:t>
+            <m:t>=0.00</m:t>
           </m:r>
         </m:oMath>
       </m:oMathPara>
@@ -2015,14 +1742,7 @@
                   <w:rFonts w:ascii="Cambria Math" w:hAnsi="Cambria Math"/>
                   <w:color w:val="4F81BD" w:themeColor="accent1"/>
                 </w:rPr>
-                <m:t>part</m:t>
-              </m:r>
-              <m:r>
-                <w:rPr>
-                  <w:rFonts w:ascii="Cambria Math" w:hAnsi="Cambria Math"/>
-                  <w:color w:val="4F81BD" w:themeColor="accent1"/>
-                </w:rPr>
-                <m:t>3</m:t>
+                <m:t>part3</m:t>
               </m:r>
             </m:sub>
           </m:sSub>
@@ -2031,28 +1751,7 @@
               <w:rFonts w:ascii="Cambria Math" w:hAnsi="Cambria Math"/>
               <w:color w:val="4F81BD" w:themeColor="accent1"/>
             </w:rPr>
-            <m:t>=</m:t>
-          </m:r>
-          <m:r>
-            <w:rPr>
-              <w:rFonts w:ascii="Cambria Math" w:hAnsi="Cambria Math"/>
-              <w:color w:val="4F81BD" w:themeColor="accent1"/>
-            </w:rPr>
-            <m:t>-</m:t>
-          </m:r>
-          <m:r>
-            <w:rPr>
-              <w:rFonts w:ascii="Cambria Math" w:hAnsi="Cambria Math"/>
-              <w:color w:val="4F81BD" w:themeColor="accent1"/>
-            </w:rPr>
-            <m:t>0.3</m:t>
-          </m:r>
-          <m:r>
-            <w:rPr>
-              <w:rFonts w:ascii="Cambria Math" w:hAnsi="Cambria Math"/>
-              <w:color w:val="4F81BD" w:themeColor="accent1"/>
-            </w:rPr>
-            <m:t>0</m:t>
+            <m:t>=-0.30</m:t>
           </m:r>
         </m:oMath>
       </m:oMathPara>
@@ -2096,14 +1795,7 @@
                   <w:rFonts w:ascii="Cambria Math" w:hAnsi="Cambria Math"/>
                   <w:color w:val="4F81BD" w:themeColor="accent1"/>
                 </w:rPr>
-                <m:t>part</m:t>
-              </m:r>
-              <m:r>
-                <w:rPr>
-                  <w:rFonts w:ascii="Cambria Math" w:hAnsi="Cambria Math"/>
-                  <w:color w:val="4F81BD" w:themeColor="accent1"/>
-                </w:rPr>
-                <m:t>4</m:t>
+                <m:t>part4</m:t>
               </m:r>
             </m:sub>
           </m:sSub>
@@ -2112,21 +1804,7 @@
               <w:rFonts w:ascii="Cambria Math" w:hAnsi="Cambria Math"/>
               <w:color w:val="4F81BD" w:themeColor="accent1"/>
             </w:rPr>
-            <m:t>=</m:t>
-          </m:r>
-          <m:r>
-            <w:rPr>
-              <w:rFonts w:ascii="Cambria Math" w:hAnsi="Cambria Math"/>
-              <w:color w:val="4F81BD" w:themeColor="accent1"/>
-            </w:rPr>
-            <m:t>-0.7</m:t>
-          </m:r>
-          <m:r>
-            <w:rPr>
-              <w:rFonts w:ascii="Cambria Math" w:hAnsi="Cambria Math"/>
-              <w:color w:val="4F81BD" w:themeColor="accent1"/>
-            </w:rPr>
-            <m:t>0</m:t>
+            <m:t>=-0.70</m:t>
           </m:r>
         </m:oMath>
       </m:oMathPara>
@@ -5973,19 +5651,7 @@
         <w:rPr>
           <w:color w:val="4F81BD" w:themeColor="accent1"/>
         </w:rPr>
-        <w:t xml:space="preserve">The study is a </w:t>
-      </w:r>
-      <w:r>
-        <w:rPr>
-          <w:color w:val="4F81BD" w:themeColor="accent1"/>
-        </w:rPr>
-        <w:t>2x2 factorial design</w:t>
-      </w:r>
-      <w:r>
-        <w:rPr>
-          <w:color w:val="4F81BD" w:themeColor="accent1"/>
-        </w:rPr>
-        <w:t>.</w:t>
+        <w:t>The study is a 2x2 factorial design.</w:t>
       </w:r>
     </w:p>
     <w:p>
@@ -6040,6 +5706,1763 @@
       </w:r>
       <w:r>
         <w:t>[18 pts]</w:t>
+      </w:r>
+    </w:p>
+    <w:p/>
+    <w:p>
+      <w:pPr>
+        <w:rPr>
+          <w:color w:val="4F81BD" w:themeColor="accent1"/>
+        </w:rPr>
+      </w:pPr>
+      <w:r>
+        <w:rPr>
+          <w:color w:val="4F81BD" w:themeColor="accent1"/>
+        </w:rPr>
+        <w:t xml:space="preserve">A two-way factorial ANOVA with Social Acceptance as the dependent variable showed a significant interaction between biological sex and extracurricular activities, </w:t>
+      </w:r>
+      <w:proofErr w:type="gramStart"/>
+      <w:r>
+        <w:rPr>
+          <w:i/>
+          <w:iCs/>
+          <w:color w:val="4F81BD" w:themeColor="accent1"/>
+        </w:rPr>
+        <w:t>F</w:t>
+      </w:r>
+      <w:r>
+        <w:rPr>
+          <w:color w:val="4F81BD" w:themeColor="accent1"/>
+        </w:rPr>
+        <w:t>(</w:t>
+      </w:r>
+      <w:proofErr w:type="gramEnd"/>
+      <w:r>
+        <w:rPr>
+          <w:color w:val="4F81BD" w:themeColor="accent1"/>
+        </w:rPr>
+        <w:t xml:space="preserve">1, 196) = 6.15, </w:t>
+      </w:r>
+      <w:r>
+        <w:rPr>
+          <w:i/>
+          <w:iCs/>
+          <w:color w:val="4F81BD" w:themeColor="accent1"/>
+        </w:rPr>
+        <w:t>p</w:t>
+      </w:r>
+      <w:r>
+        <w:rPr>
+          <w:color w:val="4F81BD" w:themeColor="accent1"/>
+        </w:rPr>
+        <w:t xml:space="preserve"> = 0.014. Simple effects analyses showed that among males, </w:t>
+      </w:r>
+      <w:r>
+        <w:rPr>
+          <w:color w:val="4F81BD" w:themeColor="accent1"/>
+        </w:rPr>
+        <w:t>those that did other extracurricular activities</w:t>
+      </w:r>
+      <w:r>
+        <w:rPr>
+          <w:color w:val="4F81BD" w:themeColor="accent1"/>
+        </w:rPr>
+        <w:t xml:space="preserve"> had statistically significant lower social acceptance than those that participated in sports, </w:t>
+      </w:r>
+      <w:proofErr w:type="gramStart"/>
+      <w:r>
+        <w:rPr>
+          <w:i/>
+          <w:iCs/>
+          <w:color w:val="4F81BD" w:themeColor="accent1"/>
+        </w:rPr>
+        <w:t>F</w:t>
+      </w:r>
+      <w:r>
+        <w:rPr>
+          <w:color w:val="4F81BD" w:themeColor="accent1"/>
+        </w:rPr>
+        <w:t>(</w:t>
+      </w:r>
+      <w:proofErr w:type="gramEnd"/>
+      <w:r>
+        <w:rPr>
+          <w:color w:val="4F81BD" w:themeColor="accent1"/>
+        </w:rPr>
+        <w:t xml:space="preserve">1, 100) = 5.41, </w:t>
+      </w:r>
+      <w:r>
+        <w:rPr>
+          <w:i/>
+          <w:iCs/>
+          <w:color w:val="4F81BD" w:themeColor="accent1"/>
+        </w:rPr>
+        <w:t>p</w:t>
+      </w:r>
+      <w:r>
+        <w:rPr>
+          <w:color w:val="4F81BD" w:themeColor="accent1"/>
+        </w:rPr>
+        <w:t xml:space="preserve"> = 0.02. </w:t>
+      </w:r>
+      <w:r>
+        <w:rPr>
+          <w:color w:val="4F81BD" w:themeColor="accent1"/>
+        </w:rPr>
+        <w:t>A</w:t>
+      </w:r>
+      <w:r>
+        <w:rPr>
+          <w:color w:val="4F81BD" w:themeColor="accent1"/>
+        </w:rPr>
+        <w:t xml:space="preserve"> </w:t>
+      </w:r>
+      <w:r>
+        <w:rPr>
+          <w:color w:val="4F81BD" w:themeColor="accent1"/>
+        </w:rPr>
+        <w:t>similar</w:t>
+      </w:r>
+      <w:r>
+        <w:rPr>
+          <w:color w:val="4F81BD" w:themeColor="accent1"/>
+        </w:rPr>
+        <w:t xml:space="preserve"> effect was observed among females. The females who did sports </w:t>
+      </w:r>
+      <w:r>
+        <w:rPr>
+          <w:color w:val="4F81BD" w:themeColor="accent1"/>
+        </w:rPr>
+        <w:t xml:space="preserve">had </w:t>
+      </w:r>
+      <w:r>
+        <w:rPr>
+          <w:color w:val="4F81BD" w:themeColor="accent1"/>
+        </w:rPr>
+        <w:t>statistically significant</w:t>
+      </w:r>
+      <w:r>
+        <w:rPr>
+          <w:color w:val="4F81BD" w:themeColor="accent1"/>
+        </w:rPr>
+        <w:t xml:space="preserve"> higher social acceptance than the females who did </w:t>
+      </w:r>
+      <w:r>
+        <w:rPr>
+          <w:color w:val="4F81BD" w:themeColor="accent1"/>
+        </w:rPr>
+        <w:lastRenderedPageBreak/>
+        <w:t xml:space="preserve">other extracurricular activities, </w:t>
+      </w:r>
+      <w:proofErr w:type="gramStart"/>
+      <w:r>
+        <w:rPr>
+          <w:i/>
+          <w:iCs/>
+          <w:color w:val="4F81BD" w:themeColor="accent1"/>
+        </w:rPr>
+        <w:t>F</w:t>
+      </w:r>
+      <w:r>
+        <w:rPr>
+          <w:color w:val="4F81BD" w:themeColor="accent1"/>
+        </w:rPr>
+        <w:t>(</w:t>
+      </w:r>
+      <w:proofErr w:type="gramEnd"/>
+      <w:r>
+        <w:rPr>
+          <w:color w:val="4F81BD" w:themeColor="accent1"/>
+        </w:rPr>
+        <w:t xml:space="preserve">1, </w:t>
+      </w:r>
+      <w:r>
+        <w:rPr>
+          <w:color w:val="4F81BD" w:themeColor="accent1"/>
+        </w:rPr>
+        <w:t>96</w:t>
+      </w:r>
+      <w:r>
+        <w:rPr>
+          <w:color w:val="4F81BD" w:themeColor="accent1"/>
+        </w:rPr>
+        <w:t xml:space="preserve">) = </w:t>
+      </w:r>
+      <w:r>
+        <w:rPr>
+          <w:color w:val="4F81BD" w:themeColor="accent1"/>
+        </w:rPr>
+        <w:t>28.5</w:t>
+      </w:r>
+      <w:r>
+        <w:rPr>
+          <w:color w:val="4F81BD" w:themeColor="accent1"/>
+        </w:rPr>
+        <w:t xml:space="preserve">, </w:t>
+      </w:r>
+      <w:r>
+        <w:rPr>
+          <w:i/>
+          <w:iCs/>
+          <w:color w:val="4F81BD" w:themeColor="accent1"/>
+        </w:rPr>
+        <w:t>p</w:t>
+      </w:r>
+      <w:r>
+        <w:rPr>
+          <w:color w:val="4F81BD" w:themeColor="accent1"/>
+        </w:rPr>
+        <w:t xml:space="preserve"> &lt; 0.001.</w:t>
+      </w:r>
+    </w:p>
+    <w:p/>
+    <w:p>
+      <w:pPr>
+        <w:pStyle w:val="Caption"/>
+        <w:keepNext/>
+      </w:pPr>
+      <w:r>
+        <w:rPr>
+          <w:i w:val="0"/>
+          <w:iCs w:val="0"/>
+          <w:color w:val="4F81BD" w:themeColor="accent1"/>
+          <w:sz w:val="24"/>
+          <w:szCs w:val="24"/>
+        </w:rPr>
+        <w:t xml:space="preserve">Table </w:t>
+      </w:r>
+      <w:r>
+        <w:rPr>
+          <w:i w:val="0"/>
+          <w:iCs w:val="0"/>
+          <w:color w:val="4F81BD" w:themeColor="accent1"/>
+          <w:sz w:val="24"/>
+          <w:szCs w:val="24"/>
+        </w:rPr>
+        <w:fldChar w:fldCharType="begin"/>
+      </w:r>
+      <w:r>
+        <w:rPr>
+          <w:i w:val="0"/>
+          <w:iCs w:val="0"/>
+          <w:color w:val="4F81BD" w:themeColor="accent1"/>
+          <w:sz w:val="24"/>
+          <w:szCs w:val="24"/>
+        </w:rPr>
+        <w:instrText xml:space="preserve"> SEQ Table \* ARABIC </w:instrText>
+      </w:r>
+      <w:r>
+        <w:rPr>
+          <w:i w:val="0"/>
+          <w:iCs w:val="0"/>
+          <w:color w:val="4F81BD" w:themeColor="accent1"/>
+          <w:sz w:val="24"/>
+          <w:szCs w:val="24"/>
+        </w:rPr>
+        <w:fldChar w:fldCharType="separate"/>
+      </w:r>
+      <w:r>
+        <w:rPr>
+          <w:i w:val="0"/>
+          <w:iCs w:val="0"/>
+          <w:noProof/>
+          <w:color w:val="4F81BD" w:themeColor="accent1"/>
+          <w:sz w:val="24"/>
+          <w:szCs w:val="24"/>
+        </w:rPr>
+        <w:t>1</w:t>
+      </w:r>
+      <w:r>
+        <w:rPr>
+          <w:i w:val="0"/>
+          <w:iCs w:val="0"/>
+          <w:color w:val="4F81BD" w:themeColor="accent1"/>
+          <w:sz w:val="24"/>
+          <w:szCs w:val="24"/>
+        </w:rPr>
+        <w:fldChar w:fldCharType="end"/>
+      </w:r>
+      <w:r>
+        <w:rPr>
+          <w:i w:val="0"/>
+          <w:iCs w:val="0"/>
+          <w:color w:val="4F81BD" w:themeColor="accent1"/>
+          <w:sz w:val="24"/>
+          <w:szCs w:val="24"/>
+        </w:rPr>
+        <w:t>. ANOVA table of main effects and interaction between sex and extracurricular activity</w:t>
+      </w:r>
+      <w:r>
+        <w:t>.</w:t>
+      </w:r>
+    </w:p>
+    <w:tbl>
+      <w:tblPr>
+        <w:tblStyle w:val="TableGrid"/>
+        <w:tblW w:w="5000" w:type="pct"/>
+        <w:tblBorders>
+          <w:top w:val="none" w:sz="0" w:space="0" w:color="auto"/>
+          <w:left w:val="none" w:sz="0" w:space="0" w:color="auto"/>
+          <w:bottom w:val="none" w:sz="0" w:space="0" w:color="auto"/>
+          <w:right w:val="none" w:sz="0" w:space="0" w:color="auto"/>
+          <w:insideH w:val="none" w:sz="0" w:space="0" w:color="auto"/>
+          <w:insideV w:val="none" w:sz="0" w:space="0" w:color="auto"/>
+        </w:tblBorders>
+        <w:tblLook w:val="04A0" w:firstRow="1" w:lastRow="0" w:firstColumn="1" w:lastColumn="0" w:noHBand="0" w:noVBand="1"/>
+      </w:tblPr>
+      <w:tblGrid>
+        <w:gridCol w:w="1916"/>
+        <w:gridCol w:w="1915"/>
+        <w:gridCol w:w="1915"/>
+        <w:gridCol w:w="1915"/>
+        <w:gridCol w:w="1915"/>
+      </w:tblGrid>
+      <w:tr>
+        <w:tc>
+          <w:tcPr>
+            <w:tcW w:w="1000" w:type="pct"/>
+            <w:tcBorders>
+              <w:top w:val="single" w:sz="4" w:space="0" w:color="4F81BD" w:themeColor="accent1"/>
+              <w:bottom w:val="single" w:sz="4" w:space="0" w:color="4F81BD" w:themeColor="accent1"/>
+            </w:tcBorders>
+          </w:tcPr>
+          <w:p>
+            <w:pPr>
+              <w:rPr>
+                <w:color w:val="4F81BD" w:themeColor="accent1"/>
+              </w:rPr>
+            </w:pPr>
+          </w:p>
+        </w:tc>
+        <w:tc>
+          <w:tcPr>
+            <w:tcW w:w="1000" w:type="pct"/>
+            <w:tcBorders>
+              <w:top w:val="single" w:sz="4" w:space="0" w:color="4F81BD" w:themeColor="accent1"/>
+              <w:bottom w:val="single" w:sz="4" w:space="0" w:color="4F81BD" w:themeColor="accent1"/>
+            </w:tcBorders>
+          </w:tcPr>
+          <w:p>
+            <w:pPr>
+              <w:jc w:val="center"/>
+              <w:rPr>
+                <w:color w:val="4F81BD" w:themeColor="accent1"/>
+              </w:rPr>
+            </w:pPr>
+            <w:r>
+              <w:rPr>
+                <w:color w:val="4F81BD" w:themeColor="accent1"/>
+              </w:rPr>
+              <w:t>SS</w:t>
+            </w:r>
+          </w:p>
+        </w:tc>
+        <w:tc>
+          <w:tcPr>
+            <w:tcW w:w="1000" w:type="pct"/>
+            <w:tcBorders>
+              <w:top w:val="single" w:sz="4" w:space="0" w:color="4F81BD" w:themeColor="accent1"/>
+              <w:bottom w:val="single" w:sz="4" w:space="0" w:color="4F81BD" w:themeColor="accent1"/>
+            </w:tcBorders>
+          </w:tcPr>
+          <w:p>
+            <w:pPr>
+              <w:jc w:val="center"/>
+              <w:rPr>
+                <w:i/>
+                <w:iCs/>
+                <w:color w:val="4F81BD" w:themeColor="accent1"/>
+              </w:rPr>
+            </w:pPr>
+            <w:proofErr w:type="spellStart"/>
+            <w:r>
+              <w:rPr>
+                <w:i/>
+                <w:iCs/>
+                <w:color w:val="4F81BD" w:themeColor="accent1"/>
+              </w:rPr>
+              <w:t>df</w:t>
+            </w:r>
+            <w:proofErr w:type="spellEnd"/>
+          </w:p>
+        </w:tc>
+        <w:tc>
+          <w:tcPr>
+            <w:tcW w:w="1000" w:type="pct"/>
+            <w:tcBorders>
+              <w:top w:val="single" w:sz="4" w:space="0" w:color="4F81BD" w:themeColor="accent1"/>
+              <w:bottom w:val="single" w:sz="4" w:space="0" w:color="4F81BD" w:themeColor="accent1"/>
+            </w:tcBorders>
+          </w:tcPr>
+          <w:p>
+            <w:pPr>
+              <w:jc w:val="center"/>
+              <w:rPr>
+                <w:i/>
+                <w:iCs/>
+                <w:color w:val="4F81BD" w:themeColor="accent1"/>
+              </w:rPr>
+            </w:pPr>
+            <w:r>
+              <w:rPr>
+                <w:i/>
+                <w:iCs/>
+                <w:color w:val="4F81BD" w:themeColor="accent1"/>
+              </w:rPr>
+              <w:t>F</w:t>
+            </w:r>
+          </w:p>
+        </w:tc>
+        <w:tc>
+          <w:tcPr>
+            <w:tcW w:w="1000" w:type="pct"/>
+            <w:tcBorders>
+              <w:top w:val="single" w:sz="4" w:space="0" w:color="4F81BD" w:themeColor="accent1"/>
+              <w:bottom w:val="single" w:sz="4" w:space="0" w:color="4F81BD" w:themeColor="accent1"/>
+            </w:tcBorders>
+          </w:tcPr>
+          <w:p>
+            <w:pPr>
+              <w:jc w:val="center"/>
+              <w:rPr>
+                <w:color w:val="4F81BD" w:themeColor="accent1"/>
+              </w:rPr>
+            </w:pPr>
+            <w:r>
+              <w:rPr>
+                <w:color w:val="4F81BD" w:themeColor="accent1"/>
+              </w:rPr>
+              <w:t>Sig.</w:t>
+            </w:r>
+          </w:p>
+        </w:tc>
+      </w:tr>
+      <w:tr>
+        <w:tc>
+          <w:tcPr>
+            <w:tcW w:w="1000" w:type="pct"/>
+            <w:tcBorders>
+              <w:top w:val="single" w:sz="4" w:space="0" w:color="4F81BD" w:themeColor="accent1"/>
+            </w:tcBorders>
+          </w:tcPr>
+          <w:p>
+            <w:pPr>
+              <w:rPr>
+                <w:color w:val="4F81BD" w:themeColor="accent1"/>
+              </w:rPr>
+            </w:pPr>
+            <w:r>
+              <w:rPr>
+                <w:color w:val="4F81BD" w:themeColor="accent1"/>
+              </w:rPr>
+              <w:t>Sports = Yes</w:t>
+            </w:r>
+          </w:p>
+        </w:tc>
+        <w:tc>
+          <w:tcPr>
+            <w:tcW w:w="1000" w:type="pct"/>
+            <w:tcBorders>
+              <w:top w:val="single" w:sz="4" w:space="0" w:color="4F81BD" w:themeColor="accent1"/>
+            </w:tcBorders>
+          </w:tcPr>
+          <w:p>
+            <w:pPr>
+              <w:jc w:val="center"/>
+              <w:rPr>
+                <w:color w:val="4F81BD" w:themeColor="accent1"/>
+              </w:rPr>
+            </w:pPr>
+            <w:r>
+              <w:rPr>
+                <w:color w:val="4F81BD" w:themeColor="accent1"/>
+              </w:rPr>
+              <w:t>25.42</w:t>
+            </w:r>
+          </w:p>
+        </w:tc>
+        <w:tc>
+          <w:tcPr>
+            <w:tcW w:w="1000" w:type="pct"/>
+            <w:tcBorders>
+              <w:top w:val="single" w:sz="4" w:space="0" w:color="4F81BD" w:themeColor="accent1"/>
+            </w:tcBorders>
+          </w:tcPr>
+          <w:p>
+            <w:pPr>
+              <w:jc w:val="center"/>
+              <w:rPr>
+                <w:color w:val="4F81BD" w:themeColor="accent1"/>
+              </w:rPr>
+            </w:pPr>
+            <w:r>
+              <w:rPr>
+                <w:color w:val="4F81BD" w:themeColor="accent1"/>
+              </w:rPr>
+              <w:t>1</w:t>
+            </w:r>
+          </w:p>
+        </w:tc>
+        <w:tc>
+          <w:tcPr>
+            <w:tcW w:w="1000" w:type="pct"/>
+            <w:tcBorders>
+              <w:top w:val="single" w:sz="4" w:space="0" w:color="4F81BD" w:themeColor="accent1"/>
+            </w:tcBorders>
+          </w:tcPr>
+          <w:p>
+            <w:pPr>
+              <w:jc w:val="center"/>
+              <w:rPr>
+                <w:color w:val="4F81BD" w:themeColor="accent1"/>
+              </w:rPr>
+            </w:pPr>
+            <w:r>
+              <w:rPr>
+                <w:color w:val="4F81BD" w:themeColor="accent1"/>
+              </w:rPr>
+              <w:t>30.33</w:t>
+            </w:r>
+          </w:p>
+        </w:tc>
+        <w:tc>
+          <w:tcPr>
+            <w:tcW w:w="1000" w:type="pct"/>
+            <w:tcBorders>
+              <w:top w:val="single" w:sz="4" w:space="0" w:color="4F81BD" w:themeColor="accent1"/>
+            </w:tcBorders>
+          </w:tcPr>
+          <w:p>
+            <w:pPr>
+              <w:jc w:val="center"/>
+              <w:rPr>
+                <w:color w:val="4F81BD" w:themeColor="accent1"/>
+              </w:rPr>
+            </w:pPr>
+            <w:r>
+              <w:rPr>
+                <w:color w:val="4F81BD" w:themeColor="accent1"/>
+              </w:rPr>
+              <w:t>&lt;0.001</w:t>
+            </w:r>
+          </w:p>
+        </w:tc>
+      </w:tr>
+      <w:tr>
+        <w:tc>
+          <w:tcPr>
+            <w:tcW w:w="1000" w:type="pct"/>
+          </w:tcPr>
+          <w:p>
+            <w:pPr>
+              <w:rPr>
+                <w:color w:val="4F81BD" w:themeColor="accent1"/>
+              </w:rPr>
+            </w:pPr>
+            <w:r>
+              <w:rPr>
+                <w:color w:val="4F81BD" w:themeColor="accent1"/>
+              </w:rPr>
+              <w:t>Sex = Female</w:t>
+            </w:r>
+          </w:p>
+        </w:tc>
+        <w:tc>
+          <w:tcPr>
+            <w:tcW w:w="1000" w:type="pct"/>
+          </w:tcPr>
+          <w:p>
+            <w:pPr>
+              <w:jc w:val="center"/>
+              <w:rPr>
+                <w:color w:val="4F81BD" w:themeColor="accent1"/>
+              </w:rPr>
+            </w:pPr>
+            <w:r>
+              <w:rPr>
+                <w:color w:val="4F81BD" w:themeColor="accent1"/>
+              </w:rPr>
+              <w:t>3.58</w:t>
+            </w:r>
+          </w:p>
+        </w:tc>
+        <w:tc>
+          <w:tcPr>
+            <w:tcW w:w="1000" w:type="pct"/>
+          </w:tcPr>
+          <w:p>
+            <w:pPr>
+              <w:jc w:val="center"/>
+              <w:rPr>
+                <w:color w:val="4F81BD" w:themeColor="accent1"/>
+              </w:rPr>
+            </w:pPr>
+            <w:r>
+              <w:rPr>
+                <w:color w:val="4F81BD" w:themeColor="accent1"/>
+              </w:rPr>
+              <w:t>1</w:t>
+            </w:r>
+          </w:p>
+        </w:tc>
+        <w:tc>
+          <w:tcPr>
+            <w:tcW w:w="1000" w:type="pct"/>
+          </w:tcPr>
+          <w:p>
+            <w:pPr>
+              <w:jc w:val="center"/>
+              <w:rPr>
+                <w:color w:val="4F81BD" w:themeColor="accent1"/>
+              </w:rPr>
+            </w:pPr>
+            <w:r>
+              <w:rPr>
+                <w:color w:val="4F81BD" w:themeColor="accent1"/>
+              </w:rPr>
+              <w:t>4.28</w:t>
+            </w:r>
+          </w:p>
+        </w:tc>
+        <w:tc>
+          <w:tcPr>
+            <w:tcW w:w="1000" w:type="pct"/>
+          </w:tcPr>
+          <w:p>
+            <w:pPr>
+              <w:jc w:val="center"/>
+              <w:rPr>
+                <w:color w:val="4F81BD" w:themeColor="accent1"/>
+              </w:rPr>
+            </w:pPr>
+            <w:r>
+              <w:rPr>
+                <w:color w:val="4F81BD" w:themeColor="accent1"/>
+              </w:rPr>
+              <w:t>0.04</w:t>
+            </w:r>
+            <w:r>
+              <w:rPr>
+                <w:color w:val="4F81BD" w:themeColor="accent1"/>
+              </w:rPr>
+              <w:t>0</w:t>
+            </w:r>
+          </w:p>
+        </w:tc>
+      </w:tr>
+      <w:tr>
+        <w:tc>
+          <w:tcPr>
+            <w:tcW w:w="1000" w:type="pct"/>
+          </w:tcPr>
+          <w:p>
+            <w:pPr>
+              <w:rPr>
+                <w:color w:val="4F81BD" w:themeColor="accent1"/>
+              </w:rPr>
+            </w:pPr>
+            <w:r>
+              <w:rPr>
+                <w:color w:val="4F81BD" w:themeColor="accent1"/>
+              </w:rPr>
+              <w:t>Sports*Sex</w:t>
+            </w:r>
+          </w:p>
+        </w:tc>
+        <w:tc>
+          <w:tcPr>
+            <w:tcW w:w="1000" w:type="pct"/>
+          </w:tcPr>
+          <w:p>
+            <w:pPr>
+              <w:jc w:val="center"/>
+              <w:rPr>
+                <w:color w:val="4F81BD" w:themeColor="accent1"/>
+              </w:rPr>
+            </w:pPr>
+            <w:r>
+              <w:rPr>
+                <w:color w:val="4F81BD" w:themeColor="accent1"/>
+              </w:rPr>
+              <w:t>5.15</w:t>
+            </w:r>
+          </w:p>
+        </w:tc>
+        <w:tc>
+          <w:tcPr>
+            <w:tcW w:w="1000" w:type="pct"/>
+          </w:tcPr>
+          <w:p>
+            <w:pPr>
+              <w:jc w:val="center"/>
+              <w:rPr>
+                <w:color w:val="4F81BD" w:themeColor="accent1"/>
+              </w:rPr>
+            </w:pPr>
+            <w:r>
+              <w:rPr>
+                <w:color w:val="4F81BD" w:themeColor="accent1"/>
+              </w:rPr>
+              <w:t>1</w:t>
+            </w:r>
+          </w:p>
+        </w:tc>
+        <w:tc>
+          <w:tcPr>
+            <w:tcW w:w="1000" w:type="pct"/>
+          </w:tcPr>
+          <w:p>
+            <w:pPr>
+              <w:jc w:val="center"/>
+              <w:rPr>
+                <w:color w:val="4F81BD" w:themeColor="accent1"/>
+              </w:rPr>
+            </w:pPr>
+            <w:r>
+              <w:rPr>
+                <w:color w:val="4F81BD" w:themeColor="accent1"/>
+              </w:rPr>
+              <w:t>6.15</w:t>
+            </w:r>
+          </w:p>
+        </w:tc>
+        <w:tc>
+          <w:tcPr>
+            <w:tcW w:w="1000" w:type="pct"/>
+          </w:tcPr>
+          <w:p>
+            <w:pPr>
+              <w:jc w:val="center"/>
+              <w:rPr>
+                <w:color w:val="4F81BD" w:themeColor="accent1"/>
+              </w:rPr>
+            </w:pPr>
+            <w:r>
+              <w:rPr>
+                <w:color w:val="4F81BD" w:themeColor="accent1"/>
+              </w:rPr>
+              <w:t>0.014</w:t>
+            </w:r>
+          </w:p>
+        </w:tc>
+      </w:tr>
+      <w:tr>
+        <w:tc>
+          <w:tcPr>
+            <w:tcW w:w="1000" w:type="pct"/>
+          </w:tcPr>
+          <w:p>
+            <w:pPr>
+              <w:rPr>
+                <w:color w:val="4F81BD" w:themeColor="accent1"/>
+              </w:rPr>
+            </w:pPr>
+            <w:r>
+              <w:rPr>
+                <w:color w:val="4F81BD" w:themeColor="accent1"/>
+              </w:rPr>
+              <w:t>Within</w:t>
+            </w:r>
+          </w:p>
+        </w:tc>
+        <w:tc>
+          <w:tcPr>
+            <w:tcW w:w="1000" w:type="pct"/>
+          </w:tcPr>
+          <w:p>
+            <w:pPr>
+              <w:jc w:val="center"/>
+              <w:rPr>
+                <w:color w:val="4F81BD" w:themeColor="accent1"/>
+              </w:rPr>
+            </w:pPr>
+            <w:r>
+              <w:rPr>
+                <w:color w:val="4F81BD" w:themeColor="accent1"/>
+              </w:rPr>
+              <w:t>164.24</w:t>
+            </w:r>
+          </w:p>
+        </w:tc>
+        <w:tc>
+          <w:tcPr>
+            <w:tcW w:w="1000" w:type="pct"/>
+          </w:tcPr>
+          <w:p>
+            <w:pPr>
+              <w:jc w:val="center"/>
+              <w:rPr>
+                <w:color w:val="4F81BD" w:themeColor="accent1"/>
+              </w:rPr>
+            </w:pPr>
+            <w:r>
+              <w:rPr>
+                <w:color w:val="4F81BD" w:themeColor="accent1"/>
+              </w:rPr>
+              <w:t>196</w:t>
+            </w:r>
+          </w:p>
+        </w:tc>
+        <w:tc>
+          <w:tcPr>
+            <w:tcW w:w="1000" w:type="pct"/>
+          </w:tcPr>
+          <w:p>
+            <w:pPr>
+              <w:jc w:val="center"/>
+              <w:rPr>
+                <w:color w:val="4F81BD" w:themeColor="accent1"/>
+              </w:rPr>
+            </w:pPr>
+          </w:p>
+        </w:tc>
+        <w:tc>
+          <w:tcPr>
+            <w:tcW w:w="1000" w:type="pct"/>
+          </w:tcPr>
+          <w:p>
+            <w:pPr>
+              <w:jc w:val="center"/>
+              <w:rPr>
+                <w:color w:val="4F81BD" w:themeColor="accent1"/>
+              </w:rPr>
+            </w:pPr>
+          </w:p>
+        </w:tc>
+      </w:tr>
+      <w:tr>
+        <w:tc>
+          <w:tcPr>
+            <w:tcW w:w="1000" w:type="pct"/>
+            <w:tcBorders>
+              <w:bottom w:val="single" w:sz="4" w:space="0" w:color="4F81BD" w:themeColor="accent1"/>
+            </w:tcBorders>
+          </w:tcPr>
+          <w:p>
+            <w:pPr>
+              <w:rPr>
+                <w:color w:val="4F81BD" w:themeColor="accent1"/>
+              </w:rPr>
+            </w:pPr>
+            <w:r>
+              <w:rPr>
+                <w:color w:val="4F81BD" w:themeColor="accent1"/>
+              </w:rPr>
+              <w:t>Total</w:t>
+            </w:r>
+          </w:p>
+        </w:tc>
+        <w:tc>
+          <w:tcPr>
+            <w:tcW w:w="1000" w:type="pct"/>
+            <w:tcBorders>
+              <w:bottom w:val="single" w:sz="4" w:space="0" w:color="4F81BD" w:themeColor="accent1"/>
+            </w:tcBorders>
+          </w:tcPr>
+          <w:p>
+            <w:pPr>
+              <w:jc w:val="center"/>
+              <w:rPr>
+                <w:color w:val="4F81BD" w:themeColor="accent1"/>
+              </w:rPr>
+            </w:pPr>
+            <w:r>
+              <w:rPr>
+                <w:color w:val="4F81BD" w:themeColor="accent1"/>
+              </w:rPr>
+              <w:t>198.40</w:t>
+            </w:r>
+          </w:p>
+        </w:tc>
+        <w:tc>
+          <w:tcPr>
+            <w:tcW w:w="1000" w:type="pct"/>
+            <w:tcBorders>
+              <w:bottom w:val="single" w:sz="4" w:space="0" w:color="4F81BD" w:themeColor="accent1"/>
+            </w:tcBorders>
+          </w:tcPr>
+          <w:p>
+            <w:pPr>
+              <w:jc w:val="center"/>
+              <w:rPr>
+                <w:color w:val="4F81BD" w:themeColor="accent1"/>
+              </w:rPr>
+            </w:pPr>
+            <w:r>
+              <w:rPr>
+                <w:color w:val="4F81BD" w:themeColor="accent1"/>
+              </w:rPr>
+              <w:t>199</w:t>
+            </w:r>
+          </w:p>
+        </w:tc>
+        <w:tc>
+          <w:tcPr>
+            <w:tcW w:w="1000" w:type="pct"/>
+            <w:tcBorders>
+              <w:bottom w:val="single" w:sz="4" w:space="0" w:color="4F81BD" w:themeColor="accent1"/>
+            </w:tcBorders>
+          </w:tcPr>
+          <w:p>
+            <w:pPr>
+              <w:jc w:val="center"/>
+              <w:rPr>
+                <w:color w:val="4F81BD" w:themeColor="accent1"/>
+              </w:rPr>
+            </w:pPr>
+          </w:p>
+        </w:tc>
+        <w:tc>
+          <w:tcPr>
+            <w:tcW w:w="1000" w:type="pct"/>
+            <w:tcBorders>
+              <w:bottom w:val="single" w:sz="4" w:space="0" w:color="4F81BD" w:themeColor="accent1"/>
+            </w:tcBorders>
+          </w:tcPr>
+          <w:p>
+            <w:pPr>
+              <w:jc w:val="center"/>
+              <w:rPr>
+                <w:color w:val="4F81BD" w:themeColor="accent1"/>
+              </w:rPr>
+            </w:pPr>
+          </w:p>
+        </w:tc>
+      </w:tr>
+    </w:tbl>
+    <w:p/>
+    <w:p>
+      <w:pPr>
+        <w:pStyle w:val="Caption"/>
+        <w:keepNext/>
+        <w:rPr>
+          <w:i w:val="0"/>
+          <w:iCs w:val="0"/>
+          <w:color w:val="4F81BD" w:themeColor="accent1"/>
+          <w:sz w:val="24"/>
+          <w:szCs w:val="24"/>
+        </w:rPr>
+      </w:pPr>
+      <w:r>
+        <w:rPr>
+          <w:i w:val="0"/>
+          <w:iCs w:val="0"/>
+          <w:color w:val="4F81BD" w:themeColor="accent1"/>
+          <w:sz w:val="24"/>
+          <w:szCs w:val="24"/>
+        </w:rPr>
+        <w:t xml:space="preserve">Table </w:t>
+      </w:r>
+      <w:r>
+        <w:rPr>
+          <w:i w:val="0"/>
+          <w:iCs w:val="0"/>
+          <w:color w:val="4F81BD" w:themeColor="accent1"/>
+          <w:sz w:val="24"/>
+          <w:szCs w:val="24"/>
+        </w:rPr>
+        <w:fldChar w:fldCharType="begin"/>
+      </w:r>
+      <w:r>
+        <w:rPr>
+          <w:i w:val="0"/>
+          <w:iCs w:val="0"/>
+          <w:color w:val="4F81BD" w:themeColor="accent1"/>
+          <w:sz w:val="24"/>
+          <w:szCs w:val="24"/>
+        </w:rPr>
+        <w:instrText xml:space="preserve"> SEQ Table \* ARABIC </w:instrText>
+      </w:r>
+      <w:r>
+        <w:rPr>
+          <w:i w:val="0"/>
+          <w:iCs w:val="0"/>
+          <w:color w:val="4F81BD" w:themeColor="accent1"/>
+          <w:sz w:val="24"/>
+          <w:szCs w:val="24"/>
+        </w:rPr>
+        <w:fldChar w:fldCharType="separate"/>
+      </w:r>
+      <w:r>
+        <w:rPr>
+          <w:i w:val="0"/>
+          <w:iCs w:val="0"/>
+          <w:noProof/>
+          <w:color w:val="4F81BD" w:themeColor="accent1"/>
+          <w:sz w:val="24"/>
+          <w:szCs w:val="24"/>
+        </w:rPr>
+        <w:t>2</w:t>
+      </w:r>
+      <w:r>
+        <w:rPr>
+          <w:i w:val="0"/>
+          <w:iCs w:val="0"/>
+          <w:color w:val="4F81BD" w:themeColor="accent1"/>
+          <w:sz w:val="24"/>
+          <w:szCs w:val="24"/>
+        </w:rPr>
+        <w:fldChar w:fldCharType="end"/>
+      </w:r>
+      <w:r>
+        <w:rPr>
+          <w:i w:val="0"/>
+          <w:iCs w:val="0"/>
+          <w:color w:val="4F81BD" w:themeColor="accent1"/>
+          <w:sz w:val="24"/>
+          <w:szCs w:val="24"/>
+        </w:rPr>
+        <w:t>. Simple effects of sex and extracurricular activit</w:t>
+      </w:r>
+      <w:r>
+        <w:rPr>
+          <w:i w:val="0"/>
+          <w:iCs w:val="0"/>
+          <w:color w:val="4F81BD" w:themeColor="accent1"/>
+          <w:sz w:val="24"/>
+          <w:szCs w:val="24"/>
+        </w:rPr>
+        <w:t>y</w:t>
+      </w:r>
+      <w:r>
+        <w:rPr>
+          <w:i w:val="0"/>
+          <w:iCs w:val="0"/>
+          <w:color w:val="4F81BD" w:themeColor="accent1"/>
+          <w:sz w:val="24"/>
+          <w:szCs w:val="24"/>
+        </w:rPr>
+        <w:t xml:space="preserve"> on social acceptance.</w:t>
+      </w:r>
+    </w:p>
+    <w:tbl>
+      <w:tblPr>
+        <w:tblStyle w:val="TableGrid"/>
+        <w:tblW w:w="0" w:type="auto"/>
+        <w:tblBorders>
+          <w:top w:val="none" w:sz="0" w:space="0" w:color="auto"/>
+          <w:left w:val="none" w:sz="0" w:space="0" w:color="auto"/>
+          <w:bottom w:val="none" w:sz="0" w:space="0" w:color="auto"/>
+          <w:right w:val="none" w:sz="0" w:space="0" w:color="auto"/>
+          <w:insideH w:val="none" w:sz="0" w:space="0" w:color="auto"/>
+          <w:insideV w:val="none" w:sz="0" w:space="0" w:color="auto"/>
+        </w:tblBorders>
+        <w:tblLook w:val="04A0" w:firstRow="1" w:lastRow="0" w:firstColumn="1" w:lastColumn="0" w:noHBand="0" w:noVBand="1"/>
+      </w:tblPr>
+      <w:tblGrid>
+        <w:gridCol w:w="1996"/>
+        <w:gridCol w:w="1807"/>
+        <w:gridCol w:w="1903"/>
+        <w:gridCol w:w="1919"/>
+        <w:gridCol w:w="1951"/>
+      </w:tblGrid>
+      <w:tr>
+        <w:tc>
+          <w:tcPr>
+            <w:tcW w:w="1996" w:type="dxa"/>
+            <w:tcBorders>
+              <w:top w:val="single" w:sz="4" w:space="0" w:color="4F81BD" w:themeColor="accent1"/>
+              <w:bottom w:val="single" w:sz="4" w:space="0" w:color="4F81BD" w:themeColor="accent1"/>
+            </w:tcBorders>
+          </w:tcPr>
+          <w:p>
+            <w:pPr>
+              <w:rPr>
+                <w:color w:val="4F81BD" w:themeColor="accent1"/>
+              </w:rPr>
+            </w:pPr>
+          </w:p>
+        </w:tc>
+        <w:tc>
+          <w:tcPr>
+            <w:tcW w:w="1807" w:type="dxa"/>
+            <w:tcBorders>
+              <w:top w:val="single" w:sz="4" w:space="0" w:color="4F81BD" w:themeColor="accent1"/>
+              <w:bottom w:val="single" w:sz="4" w:space="0" w:color="4F81BD" w:themeColor="accent1"/>
+            </w:tcBorders>
+          </w:tcPr>
+          <w:p>
+            <w:pPr>
+              <w:jc w:val="center"/>
+              <w:rPr>
+                <w:color w:val="4F81BD" w:themeColor="accent1"/>
+              </w:rPr>
+            </w:pPr>
+            <w:r>
+              <w:rPr>
+                <w:color w:val="4F81BD" w:themeColor="accent1"/>
+              </w:rPr>
+              <w:t>SS</w:t>
+            </w:r>
+          </w:p>
+        </w:tc>
+        <w:tc>
+          <w:tcPr>
+            <w:tcW w:w="1903" w:type="dxa"/>
+            <w:tcBorders>
+              <w:top w:val="single" w:sz="4" w:space="0" w:color="4F81BD" w:themeColor="accent1"/>
+              <w:bottom w:val="single" w:sz="4" w:space="0" w:color="4F81BD" w:themeColor="accent1"/>
+            </w:tcBorders>
+          </w:tcPr>
+          <w:p>
+            <w:pPr>
+              <w:jc w:val="center"/>
+              <w:rPr>
+                <w:i/>
+                <w:iCs/>
+                <w:color w:val="4F81BD" w:themeColor="accent1"/>
+              </w:rPr>
+            </w:pPr>
+            <w:proofErr w:type="spellStart"/>
+            <w:r>
+              <w:rPr>
+                <w:i/>
+                <w:iCs/>
+                <w:color w:val="4F81BD" w:themeColor="accent1"/>
+              </w:rPr>
+              <w:t>df</w:t>
+            </w:r>
+            <w:proofErr w:type="spellEnd"/>
+          </w:p>
+        </w:tc>
+        <w:tc>
+          <w:tcPr>
+            <w:tcW w:w="1919" w:type="dxa"/>
+            <w:tcBorders>
+              <w:top w:val="single" w:sz="4" w:space="0" w:color="4F81BD" w:themeColor="accent1"/>
+              <w:bottom w:val="single" w:sz="4" w:space="0" w:color="4F81BD" w:themeColor="accent1"/>
+            </w:tcBorders>
+          </w:tcPr>
+          <w:p>
+            <w:pPr>
+              <w:jc w:val="center"/>
+              <w:rPr>
+                <w:i/>
+                <w:iCs/>
+                <w:color w:val="4F81BD" w:themeColor="accent1"/>
+              </w:rPr>
+            </w:pPr>
+            <w:r>
+              <w:rPr>
+                <w:i/>
+                <w:iCs/>
+                <w:color w:val="4F81BD" w:themeColor="accent1"/>
+              </w:rPr>
+              <w:t>F</w:t>
+            </w:r>
+          </w:p>
+        </w:tc>
+        <w:tc>
+          <w:tcPr>
+            <w:tcW w:w="1951" w:type="dxa"/>
+            <w:tcBorders>
+              <w:top w:val="single" w:sz="4" w:space="0" w:color="4F81BD" w:themeColor="accent1"/>
+              <w:bottom w:val="single" w:sz="4" w:space="0" w:color="4F81BD" w:themeColor="accent1"/>
+            </w:tcBorders>
+          </w:tcPr>
+          <w:p>
+            <w:pPr>
+              <w:jc w:val="center"/>
+              <w:rPr>
+                <w:color w:val="4F81BD" w:themeColor="accent1"/>
+              </w:rPr>
+            </w:pPr>
+            <w:r>
+              <w:rPr>
+                <w:color w:val="4F81BD" w:themeColor="accent1"/>
+              </w:rPr>
+              <w:t>Sig.</w:t>
+            </w:r>
+          </w:p>
+        </w:tc>
+      </w:tr>
+      <w:tr>
+        <w:tc>
+          <w:tcPr>
+            <w:tcW w:w="1996" w:type="dxa"/>
+            <w:tcBorders>
+              <w:top w:val="single" w:sz="4" w:space="0" w:color="4F81BD" w:themeColor="accent1"/>
+            </w:tcBorders>
+          </w:tcPr>
+          <w:p>
+            <w:pPr>
+              <w:rPr>
+                <w:color w:val="4F81BD" w:themeColor="accent1"/>
+              </w:rPr>
+            </w:pPr>
+            <w:r>
+              <w:rPr>
+                <w:color w:val="4F81BD" w:themeColor="accent1"/>
+              </w:rPr>
+              <w:t>Group: Female</w:t>
+            </w:r>
+          </w:p>
+        </w:tc>
+        <w:tc>
+          <w:tcPr>
+            <w:tcW w:w="1807" w:type="dxa"/>
+            <w:tcBorders>
+              <w:top w:val="single" w:sz="4" w:space="0" w:color="4F81BD" w:themeColor="accent1"/>
+            </w:tcBorders>
+          </w:tcPr>
+          <w:p>
+            <w:pPr>
+              <w:jc w:val="center"/>
+              <w:rPr>
+                <w:color w:val="4F81BD" w:themeColor="accent1"/>
+              </w:rPr>
+            </w:pPr>
+          </w:p>
+        </w:tc>
+        <w:tc>
+          <w:tcPr>
+            <w:tcW w:w="1903" w:type="dxa"/>
+            <w:tcBorders>
+              <w:top w:val="single" w:sz="4" w:space="0" w:color="4F81BD" w:themeColor="accent1"/>
+            </w:tcBorders>
+          </w:tcPr>
+          <w:p>
+            <w:pPr>
+              <w:jc w:val="center"/>
+              <w:rPr>
+                <w:color w:val="4F81BD" w:themeColor="accent1"/>
+              </w:rPr>
+            </w:pPr>
+          </w:p>
+        </w:tc>
+        <w:tc>
+          <w:tcPr>
+            <w:tcW w:w="1919" w:type="dxa"/>
+            <w:tcBorders>
+              <w:top w:val="single" w:sz="4" w:space="0" w:color="4F81BD" w:themeColor="accent1"/>
+            </w:tcBorders>
+          </w:tcPr>
+          <w:p>
+            <w:pPr>
+              <w:jc w:val="center"/>
+              <w:rPr>
+                <w:color w:val="4F81BD" w:themeColor="accent1"/>
+              </w:rPr>
+            </w:pPr>
+          </w:p>
+        </w:tc>
+        <w:tc>
+          <w:tcPr>
+            <w:tcW w:w="1951" w:type="dxa"/>
+            <w:tcBorders>
+              <w:top w:val="single" w:sz="4" w:space="0" w:color="4F81BD" w:themeColor="accent1"/>
+            </w:tcBorders>
+          </w:tcPr>
+          <w:p>
+            <w:pPr>
+              <w:jc w:val="center"/>
+              <w:rPr>
+                <w:color w:val="4F81BD" w:themeColor="accent1"/>
+              </w:rPr>
+            </w:pPr>
+          </w:p>
+        </w:tc>
+      </w:tr>
+      <w:tr>
+        <w:tc>
+          <w:tcPr>
+            <w:tcW w:w="1996" w:type="dxa"/>
+          </w:tcPr>
+          <w:p>
+            <w:pPr>
+              <w:ind w:firstLine="432"/>
+              <w:rPr>
+                <w:color w:val="4F81BD" w:themeColor="accent1"/>
+              </w:rPr>
+            </w:pPr>
+            <w:r>
+              <w:rPr>
+                <w:color w:val="4F81BD" w:themeColor="accent1"/>
+              </w:rPr>
+              <w:t>Sports = yes</w:t>
+            </w:r>
+          </w:p>
+        </w:tc>
+        <w:tc>
+          <w:tcPr>
+            <w:tcW w:w="1807" w:type="dxa"/>
+          </w:tcPr>
+          <w:p>
+            <w:pPr>
+              <w:jc w:val="center"/>
+              <w:rPr>
+                <w:color w:val="4F81BD" w:themeColor="accent1"/>
+              </w:rPr>
+            </w:pPr>
+            <w:r>
+              <w:rPr>
+                <w:color w:val="4F81BD" w:themeColor="accent1"/>
+              </w:rPr>
+              <w:t>26.52</w:t>
+            </w:r>
+          </w:p>
+        </w:tc>
+        <w:tc>
+          <w:tcPr>
+            <w:tcW w:w="1903" w:type="dxa"/>
+          </w:tcPr>
+          <w:p>
+            <w:pPr>
+              <w:jc w:val="center"/>
+              <w:rPr>
+                <w:color w:val="4F81BD" w:themeColor="accent1"/>
+              </w:rPr>
+            </w:pPr>
+            <w:r>
+              <w:rPr>
+                <w:color w:val="4F81BD" w:themeColor="accent1"/>
+              </w:rPr>
+              <w:t>1</w:t>
+            </w:r>
+          </w:p>
+        </w:tc>
+        <w:tc>
+          <w:tcPr>
+            <w:tcW w:w="1919" w:type="dxa"/>
+          </w:tcPr>
+          <w:p>
+            <w:pPr>
+              <w:jc w:val="center"/>
+              <w:rPr>
+                <w:color w:val="4F81BD" w:themeColor="accent1"/>
+              </w:rPr>
+            </w:pPr>
+            <w:r>
+              <w:rPr>
+                <w:color w:val="4F81BD" w:themeColor="accent1"/>
+              </w:rPr>
+              <w:t>28.50</w:t>
+            </w:r>
+          </w:p>
+        </w:tc>
+        <w:tc>
+          <w:tcPr>
+            <w:tcW w:w="1951" w:type="dxa"/>
+          </w:tcPr>
+          <w:p>
+            <w:pPr>
+              <w:jc w:val="center"/>
+              <w:rPr>
+                <w:color w:val="4F81BD" w:themeColor="accent1"/>
+              </w:rPr>
+            </w:pPr>
+            <w:r>
+              <w:rPr>
+                <w:color w:val="4F81BD" w:themeColor="accent1"/>
+              </w:rPr>
+              <w:t>&lt;0.001</w:t>
+            </w:r>
+          </w:p>
+        </w:tc>
+      </w:tr>
+      <w:tr>
+        <w:tc>
+          <w:tcPr>
+            <w:tcW w:w="1996" w:type="dxa"/>
+          </w:tcPr>
+          <w:p>
+            <w:pPr>
+              <w:ind w:firstLine="432"/>
+              <w:rPr>
+                <w:color w:val="4F81BD" w:themeColor="accent1"/>
+              </w:rPr>
+            </w:pPr>
+            <w:r>
+              <w:rPr>
+                <w:color w:val="4F81BD" w:themeColor="accent1"/>
+              </w:rPr>
+              <w:t>Within</w:t>
+            </w:r>
+          </w:p>
+        </w:tc>
+        <w:tc>
+          <w:tcPr>
+            <w:tcW w:w="1807" w:type="dxa"/>
+          </w:tcPr>
+          <w:p>
+            <w:pPr>
+              <w:jc w:val="center"/>
+              <w:rPr>
+                <w:color w:val="4F81BD" w:themeColor="accent1"/>
+              </w:rPr>
+            </w:pPr>
+            <w:r>
+              <w:rPr>
+                <w:color w:val="4F81BD" w:themeColor="accent1"/>
+              </w:rPr>
+              <w:t>89.37</w:t>
+            </w:r>
+          </w:p>
+        </w:tc>
+        <w:tc>
+          <w:tcPr>
+            <w:tcW w:w="1903" w:type="dxa"/>
+          </w:tcPr>
+          <w:p>
+            <w:pPr>
+              <w:jc w:val="center"/>
+              <w:rPr>
+                <w:color w:val="4F81BD" w:themeColor="accent1"/>
+              </w:rPr>
+            </w:pPr>
+            <w:r>
+              <w:rPr>
+                <w:color w:val="4F81BD" w:themeColor="accent1"/>
+              </w:rPr>
+              <w:t>96</w:t>
+            </w:r>
+          </w:p>
+        </w:tc>
+        <w:tc>
+          <w:tcPr>
+            <w:tcW w:w="1919" w:type="dxa"/>
+          </w:tcPr>
+          <w:p>
+            <w:pPr>
+              <w:jc w:val="center"/>
+              <w:rPr>
+                <w:color w:val="4F81BD" w:themeColor="accent1"/>
+              </w:rPr>
+            </w:pPr>
+          </w:p>
+        </w:tc>
+        <w:tc>
+          <w:tcPr>
+            <w:tcW w:w="1951" w:type="dxa"/>
+          </w:tcPr>
+          <w:p>
+            <w:pPr>
+              <w:jc w:val="center"/>
+              <w:rPr>
+                <w:color w:val="4F81BD" w:themeColor="accent1"/>
+              </w:rPr>
+            </w:pPr>
+          </w:p>
+        </w:tc>
+      </w:tr>
+      <w:tr>
+        <w:tc>
+          <w:tcPr>
+            <w:tcW w:w="1996" w:type="dxa"/>
+          </w:tcPr>
+          <w:p>
+            <w:pPr>
+              <w:rPr>
+                <w:color w:val="4F81BD" w:themeColor="accent1"/>
+              </w:rPr>
+            </w:pPr>
+            <w:r>
+              <w:rPr>
+                <w:color w:val="4F81BD" w:themeColor="accent1"/>
+              </w:rPr>
+              <w:t xml:space="preserve">Group: </w:t>
+            </w:r>
+            <w:r>
+              <w:rPr>
+                <w:color w:val="4F81BD" w:themeColor="accent1"/>
+              </w:rPr>
+              <w:t>Male</w:t>
+            </w:r>
+          </w:p>
+        </w:tc>
+        <w:tc>
+          <w:tcPr>
+            <w:tcW w:w="1807" w:type="dxa"/>
+          </w:tcPr>
+          <w:p>
+            <w:pPr>
+              <w:jc w:val="center"/>
+              <w:rPr>
+                <w:color w:val="4F81BD" w:themeColor="accent1"/>
+              </w:rPr>
+            </w:pPr>
+          </w:p>
+        </w:tc>
+        <w:tc>
+          <w:tcPr>
+            <w:tcW w:w="1903" w:type="dxa"/>
+          </w:tcPr>
+          <w:p>
+            <w:pPr>
+              <w:jc w:val="center"/>
+              <w:rPr>
+                <w:color w:val="4F81BD" w:themeColor="accent1"/>
+              </w:rPr>
+            </w:pPr>
+          </w:p>
+        </w:tc>
+        <w:tc>
+          <w:tcPr>
+            <w:tcW w:w="1919" w:type="dxa"/>
+          </w:tcPr>
+          <w:p>
+            <w:pPr>
+              <w:jc w:val="center"/>
+              <w:rPr>
+                <w:color w:val="4F81BD" w:themeColor="accent1"/>
+              </w:rPr>
+            </w:pPr>
+          </w:p>
+        </w:tc>
+        <w:tc>
+          <w:tcPr>
+            <w:tcW w:w="1951" w:type="dxa"/>
+          </w:tcPr>
+          <w:p>
+            <w:pPr>
+              <w:jc w:val="center"/>
+              <w:rPr>
+                <w:color w:val="4F81BD" w:themeColor="accent1"/>
+              </w:rPr>
+            </w:pPr>
+          </w:p>
+        </w:tc>
+      </w:tr>
+      <w:tr>
+        <w:tc>
+          <w:tcPr>
+            <w:tcW w:w="1996" w:type="dxa"/>
+          </w:tcPr>
+          <w:p>
+            <w:pPr>
+              <w:ind w:firstLine="432"/>
+              <w:rPr>
+                <w:color w:val="4F81BD" w:themeColor="accent1"/>
+              </w:rPr>
+            </w:pPr>
+            <w:r>
+              <w:rPr>
+                <w:color w:val="4F81BD" w:themeColor="accent1"/>
+              </w:rPr>
+              <w:t>Sports = yes</w:t>
+            </w:r>
+          </w:p>
+        </w:tc>
+        <w:tc>
+          <w:tcPr>
+            <w:tcW w:w="1807" w:type="dxa"/>
+          </w:tcPr>
+          <w:p>
+            <w:pPr>
+              <w:jc w:val="center"/>
+              <w:rPr>
+                <w:color w:val="4F81BD" w:themeColor="accent1"/>
+              </w:rPr>
+            </w:pPr>
+            <w:r>
+              <w:rPr>
+                <w:color w:val="4F81BD" w:themeColor="accent1"/>
+              </w:rPr>
+              <w:t>4.05</w:t>
+            </w:r>
+          </w:p>
+        </w:tc>
+        <w:tc>
+          <w:tcPr>
+            <w:tcW w:w="1903" w:type="dxa"/>
+          </w:tcPr>
+          <w:p>
+            <w:pPr>
+              <w:jc w:val="center"/>
+              <w:rPr>
+                <w:color w:val="4F81BD" w:themeColor="accent1"/>
+              </w:rPr>
+            </w:pPr>
+            <w:r>
+              <w:rPr>
+                <w:color w:val="4F81BD" w:themeColor="accent1"/>
+              </w:rPr>
+              <w:t>1</w:t>
+            </w:r>
+          </w:p>
+        </w:tc>
+        <w:tc>
+          <w:tcPr>
+            <w:tcW w:w="1919" w:type="dxa"/>
+          </w:tcPr>
+          <w:p>
+            <w:pPr>
+              <w:jc w:val="center"/>
+              <w:rPr>
+                <w:color w:val="4F81BD" w:themeColor="accent1"/>
+              </w:rPr>
+            </w:pPr>
+            <w:r>
+              <w:rPr>
+                <w:color w:val="4F81BD" w:themeColor="accent1"/>
+              </w:rPr>
+              <w:t>5.41</w:t>
+            </w:r>
+          </w:p>
+        </w:tc>
+        <w:tc>
+          <w:tcPr>
+            <w:tcW w:w="1951" w:type="dxa"/>
+          </w:tcPr>
+          <w:p>
+            <w:pPr>
+              <w:jc w:val="center"/>
+              <w:rPr>
+                <w:color w:val="4F81BD" w:themeColor="accent1"/>
+              </w:rPr>
+            </w:pPr>
+            <w:r>
+              <w:rPr>
+                <w:color w:val="4F81BD" w:themeColor="accent1"/>
+              </w:rPr>
+              <w:t>0.022</w:t>
+            </w:r>
+          </w:p>
+        </w:tc>
+      </w:tr>
+      <w:tr>
+        <w:tc>
+          <w:tcPr>
+            <w:tcW w:w="1996" w:type="dxa"/>
+            <w:tcBorders>
+              <w:bottom w:val="single" w:sz="4" w:space="0" w:color="4F81BD" w:themeColor="accent1"/>
+            </w:tcBorders>
+          </w:tcPr>
+          <w:p>
+            <w:pPr>
+              <w:ind w:firstLine="432"/>
+              <w:rPr>
+                <w:color w:val="4F81BD" w:themeColor="accent1"/>
+              </w:rPr>
+            </w:pPr>
+            <w:r>
+              <w:rPr>
+                <w:color w:val="4F81BD" w:themeColor="accent1"/>
+              </w:rPr>
+              <w:t>Within</w:t>
+            </w:r>
+          </w:p>
+        </w:tc>
+        <w:tc>
+          <w:tcPr>
+            <w:tcW w:w="1807" w:type="dxa"/>
+            <w:tcBorders>
+              <w:bottom w:val="single" w:sz="4" w:space="0" w:color="4F81BD" w:themeColor="accent1"/>
+            </w:tcBorders>
+          </w:tcPr>
+          <w:p>
+            <w:pPr>
+              <w:jc w:val="center"/>
+              <w:rPr>
+                <w:color w:val="4F81BD" w:themeColor="accent1"/>
+              </w:rPr>
+            </w:pPr>
+            <w:r>
+              <w:rPr>
+                <w:color w:val="4F81BD" w:themeColor="accent1"/>
+              </w:rPr>
+              <w:t>74.87</w:t>
+            </w:r>
+          </w:p>
+        </w:tc>
+        <w:tc>
+          <w:tcPr>
+            <w:tcW w:w="1903" w:type="dxa"/>
+            <w:tcBorders>
+              <w:bottom w:val="single" w:sz="4" w:space="0" w:color="4F81BD" w:themeColor="accent1"/>
+            </w:tcBorders>
+          </w:tcPr>
+          <w:p>
+            <w:pPr>
+              <w:jc w:val="center"/>
+              <w:rPr>
+                <w:color w:val="4F81BD" w:themeColor="accent1"/>
+              </w:rPr>
+            </w:pPr>
+            <w:r>
+              <w:rPr>
+                <w:color w:val="4F81BD" w:themeColor="accent1"/>
+              </w:rPr>
+              <w:t>100</w:t>
+            </w:r>
+          </w:p>
+        </w:tc>
+        <w:tc>
+          <w:tcPr>
+            <w:tcW w:w="1919" w:type="dxa"/>
+            <w:tcBorders>
+              <w:bottom w:val="single" w:sz="4" w:space="0" w:color="4F81BD" w:themeColor="accent1"/>
+            </w:tcBorders>
+          </w:tcPr>
+          <w:p>
+            <w:pPr>
+              <w:jc w:val="center"/>
+              <w:rPr>
+                <w:color w:val="4F81BD" w:themeColor="accent1"/>
+              </w:rPr>
+            </w:pPr>
+          </w:p>
+        </w:tc>
+        <w:tc>
+          <w:tcPr>
+            <w:tcW w:w="1951" w:type="dxa"/>
+            <w:tcBorders>
+              <w:bottom w:val="single" w:sz="4" w:space="0" w:color="4F81BD" w:themeColor="accent1"/>
+            </w:tcBorders>
+          </w:tcPr>
+          <w:p>
+            <w:pPr>
+              <w:jc w:val="center"/>
+              <w:rPr>
+                <w:color w:val="4F81BD" w:themeColor="accent1"/>
+              </w:rPr>
+            </w:pPr>
+          </w:p>
+        </w:tc>
+      </w:tr>
+    </w:tbl>
+    <w:p/>
+    <w:p>
+      <w:r>
+        <w:rPr>
+          <w:noProof/>
+          <w:snapToGrid/>
+        </w:rPr>
+        <w:drawing>
+          <wp:inline distT="0" distB="0" distL="0" distR="0" wp14:anchorId="691E84CA" wp14:editId="4BC9E885">
+            <wp:extent cx="5943600" cy="3035935"/>
+            <wp:effectExtent l="0" t="0" r="0" b="0"/>
+            <wp:docPr id="1895780126" name="Picture 1" descr="A graph with different colored lines&#10;&#10;Description automatically generated"/>
+            <wp:cNvGraphicFramePr>
+              <a:graphicFrameLocks xmlns:a="http://schemas.openxmlformats.org/drawingml/2006/main" noChangeAspect="1"/>
+            </wp:cNvGraphicFramePr>
+            <a:graphic xmlns:a="http://schemas.openxmlformats.org/drawingml/2006/main">
+              <a:graphicData uri="http://schemas.openxmlformats.org/drawingml/2006/picture">
+                <pic:pic xmlns:pic="http://schemas.openxmlformats.org/drawingml/2006/picture">
+                  <pic:nvPicPr>
+                    <pic:cNvPr id="1895780126" name="Picture 1" descr="A graph with different colored lines&#10;&#10;Description automatically generated"/>
+                    <pic:cNvPicPr/>
+                  </pic:nvPicPr>
+                  <pic:blipFill>
+                    <a:blip r:embed="rId7"/>
+                    <a:stretch>
+                      <a:fillRect/>
+                    </a:stretch>
+                  </pic:blipFill>
+                  <pic:spPr>
+                    <a:xfrm>
+                      <a:off x="0" y="0"/>
+                      <a:ext cx="5943600" cy="3035935"/>
+                    </a:xfrm>
+                    <a:prstGeom prst="rect">
+                      <a:avLst/>
+                    </a:prstGeom>
+                  </pic:spPr>
+                </pic:pic>
+              </a:graphicData>
+            </a:graphic>
+          </wp:inline>
+        </w:drawing>
       </w:r>
     </w:p>
     <w:p>
@@ -6356,6 +7779,13 @@
     </w:p>
     <w:p/>
     <w:p>
+      <w:pPr>
+        <w:rPr>
+          <w:b/>
+          <w:bCs/>
+          <w:color w:val="C0504D" w:themeColor="accent2"/>
+        </w:rPr>
+      </w:pPr>
       <w:r>
         <w:t>a) What is the interpretation of</w:t>
       </w:r>
@@ -6436,6 +7866,182 @@
         <w:t>[4 points]</w:t>
       </w:r>
     </w:p>
+    <w:p>
+      <w:pPr>
+        <w:rPr>
+          <w:b/>
+          <w:bCs/>
+          <w:color w:val="C0504D" w:themeColor="accent2"/>
+        </w:rPr>
+      </w:pPr>
+    </w:p>
+    <w:p>
+      <w:pPr>
+        <w:rPr>
+          <w:color w:val="4F81BD" w:themeColor="accent1"/>
+        </w:rPr>
+      </w:pPr>
+      <m:oMath>
+        <m:sSub>
+          <m:sSubPr>
+            <m:ctrlPr>
+              <w:rPr>
+                <w:rFonts w:ascii="Cambria Math" w:hAnsi="Cambria Math"/>
+                <w:i/>
+                <w:color w:val="4F81BD" w:themeColor="accent1"/>
+              </w:rPr>
+            </m:ctrlPr>
+          </m:sSubPr>
+          <m:e>
+            <m:r>
+              <w:rPr>
+                <w:rFonts w:ascii="Cambria Math" w:hAnsi="Cambria Math"/>
+                <w:color w:val="4F81BD" w:themeColor="accent1"/>
+              </w:rPr>
+              <m:t>b</m:t>
+            </m:r>
+          </m:e>
+          <m:sub>
+            <m:r>
+              <w:rPr>
+                <w:rFonts w:ascii="Cambria Math" w:hAnsi="Cambria Math"/>
+                <w:color w:val="4F81BD" w:themeColor="accent1"/>
+              </w:rPr>
+              <m:t>0</m:t>
+            </m:r>
+          </m:sub>
+        </m:sSub>
+      </m:oMath>
+      <w:r>
+        <w:rPr>
+          <w:color w:val="4F81BD" w:themeColor="accent1"/>
+        </w:rPr>
+        <w:t xml:space="preserve"> represents the intercept of the regression line, that is, the predicted value of Y when </w:t>
+      </w:r>
+      <m:oMath>
+        <m:sSub>
+          <m:sSubPr>
+            <m:ctrlPr>
+              <w:rPr>
+                <w:rFonts w:ascii="Cambria Math" w:hAnsi="Cambria Math"/>
+                <w:bCs/>
+                <w:i/>
+                <w:color w:val="4F81BD" w:themeColor="accent1"/>
+              </w:rPr>
+            </m:ctrlPr>
+          </m:sSubPr>
+          <m:e>
+            <m:r>
+              <w:rPr>
+                <w:rFonts w:ascii="Cambria Math" w:hAnsi="Cambria Math"/>
+                <w:color w:val="4F81BD" w:themeColor="accent1"/>
+              </w:rPr>
+              <m:t>X</m:t>
+            </m:r>
+          </m:e>
+          <m:sub>
+            <m:r>
+              <w:rPr>
+                <w:rFonts w:ascii="Cambria Math" w:hAnsi="Cambria Math"/>
+                <w:color w:val="4F81BD" w:themeColor="accent1"/>
+              </w:rPr>
+              <m:t>1</m:t>
+            </m:r>
+          </m:sub>
+        </m:sSub>
+      </m:oMath>
+      <w:r>
+        <w:rPr>
+          <w:color w:val="4F81BD" w:themeColor="accent1"/>
+        </w:rPr>
+        <w:t xml:space="preserve"> is equal to zero.</w:t>
+      </w:r>
+    </w:p>
+    <w:p>
+      <w:pPr>
+        <w:rPr>
+          <w:bCs/>
+          <w:color w:val="4F81BD" w:themeColor="accent1"/>
+        </w:rPr>
+      </w:pPr>
+      <m:oMath>
+        <m:sSub>
+          <m:sSubPr>
+            <m:ctrlPr>
+              <w:rPr>
+                <w:rFonts w:ascii="Cambria Math" w:hAnsi="Cambria Math"/>
+                <w:i/>
+                <w:color w:val="4F81BD" w:themeColor="accent1"/>
+              </w:rPr>
+            </m:ctrlPr>
+          </m:sSubPr>
+          <m:e>
+            <m:r>
+              <w:rPr>
+                <w:rFonts w:ascii="Cambria Math" w:hAnsi="Cambria Math"/>
+                <w:color w:val="4F81BD" w:themeColor="accent1"/>
+              </w:rPr>
+              <m:t>b</m:t>
+            </m:r>
+          </m:e>
+          <m:sub>
+            <m:r>
+              <w:rPr>
+                <w:rFonts w:ascii="Cambria Math" w:hAnsi="Cambria Math"/>
+                <w:color w:val="4F81BD" w:themeColor="accent1"/>
+              </w:rPr>
+              <m:t>1</m:t>
+            </m:r>
+          </m:sub>
+        </m:sSub>
+      </m:oMath>
+      <w:r>
+        <w:rPr>
+          <w:color w:val="4F81BD" w:themeColor="accent1"/>
+        </w:rPr>
+        <w:t xml:space="preserve"> is the slope of the regression line. It represents the change in Y for a one-unit increase in </w:t>
+      </w:r>
+      <m:oMath>
+        <m:sSub>
+          <m:sSubPr>
+            <m:ctrlPr>
+              <w:rPr>
+                <w:rFonts w:ascii="Cambria Math" w:hAnsi="Cambria Math"/>
+                <w:bCs/>
+                <w:i/>
+                <w:color w:val="4F81BD" w:themeColor="accent1"/>
+              </w:rPr>
+            </m:ctrlPr>
+          </m:sSubPr>
+          <m:e>
+            <m:r>
+              <w:rPr>
+                <w:rFonts w:ascii="Cambria Math" w:hAnsi="Cambria Math"/>
+                <w:color w:val="4F81BD" w:themeColor="accent1"/>
+              </w:rPr>
+              <m:t>X</m:t>
+            </m:r>
+          </m:e>
+          <m:sub>
+            <m:r>
+              <w:rPr>
+                <w:rFonts w:ascii="Cambria Math" w:hAnsi="Cambria Math"/>
+                <w:color w:val="4F81BD" w:themeColor="accent1"/>
+              </w:rPr>
+              <m:t>1</m:t>
+            </m:r>
+          </m:sub>
+        </m:sSub>
+      </m:oMath>
+      <w:r>
+        <w:rPr>
+          <w:bCs/>
+          <w:color w:val="4F81BD" w:themeColor="accent1"/>
+        </w:rPr>
+        <w:t>.</w:t>
+      </w:r>
+    </w:p>
+    <w:p/>
     <w:p>
       <w:r>
         <w:t xml:space="preserve">b) When will </w:t>
@@ -8583,9 +10189,9 @@
       </w:pPr>
     </w:p>
     <w:sectPr>
-      <w:headerReference w:type="default" r:id="rId7"/>
-      <w:footerReference w:type="even" r:id="rId8"/>
-      <w:footerReference w:type="default" r:id="rId9"/>
+      <w:headerReference w:type="default" r:id="rId8"/>
+      <w:footerReference w:type="even" r:id="rId9"/>
+      <w:footerReference w:type="default" r:id="rId10"/>
       <w:endnotePr>
         <w:numFmt w:val="decimal"/>
       </w:endnotePr>
@@ -10745,6 +12351,25 @@
       <w:sz w:val="24"/>
     </w:rPr>
   </w:style>
+  <w:style w:type="paragraph" w:styleId="Caption">
+    <w:name w:val="caption"/>
+    <w:basedOn w:val="Normal"/>
+    <w:next w:val="Normal"/>
+    <w:uiPriority w:val="35"/>
+    <w:unhideWhenUsed/>
+    <w:qFormat/>
+    <w:rsid w:val="004F1AA5"/>
+    <w:pPr>
+      <w:spacing w:after="200"/>
+    </w:pPr>
+    <w:rPr>
+      <w:i/>
+      <w:iCs/>
+      <w:color w:val="1F497D" w:themeColor="text2"/>
+      <w:sz w:val="18"/>
+      <w:szCs w:val="18"/>
+    </w:rPr>
+  </w:style>
 </w:styles>
 </file>
 

</xml_diff>

<commit_message>
final exam almost done
</commit_message>
<xml_diff>
--- a/23-Fall/psc204-fq23/final_exam/PSC204A_2023_Final.docx
+++ b/23-Fall/psc204-fq23/final_exam/PSC204A_2023_Final.docx
@@ -1098,13 +1098,58 @@
         <w:t xml:space="preserve">each of these indices indicate about the relation between </w:t>
       </w:r>
       <w:r>
-        <w:t>weather and mood</w:t>
+        <w:t xml:space="preserve">weather and </w:t>
+      </w:r>
+      <w:proofErr w:type="gramStart"/>
+      <w:r>
+        <w:t>mood</w:t>
       </w:r>
       <w:r>
         <w:t>?</w:t>
       </w:r>
+      <w:proofErr w:type="gramEnd"/>
       <w:r>
         <w:t xml:space="preserve"> [4 pts]</w:t>
+      </w:r>
+    </w:p>
+    <w:p/>
+    <w:p>
+      <w:pPr>
+        <w:rPr>
+          <w:color w:val="4F81BD" w:themeColor="accent1"/>
+        </w:rPr>
+      </w:pPr>
+      <w:r>
+        <w:rPr>
+          <w:color w:val="4F81BD" w:themeColor="accent1"/>
+        </w:rPr>
+        <w:t>Sum of cross-products = -395.37.</w:t>
+      </w:r>
+    </w:p>
+    <w:p>
+      <w:pPr>
+        <w:rPr>
+          <w:color w:val="4F81BD" w:themeColor="accent1"/>
+        </w:rPr>
+      </w:pPr>
+      <w:r>
+        <w:rPr>
+          <w:color w:val="4F81BD" w:themeColor="accent1"/>
+        </w:rPr>
+        <w:t>Covariation = -1.41.</w:t>
+      </w:r>
+    </w:p>
+    <w:p>
+      <w:pPr>
+        <w:rPr>
+          <w:color w:val="4F81BD" w:themeColor="accent1"/>
+        </w:rPr>
+      </w:pPr>
+      <w:r>
+        <w:rPr>
+          <w:color w:val="4F81BD" w:themeColor="accent1"/>
+        </w:rPr>
+        <w:t>These indices indicate that there is an inverse or negative relationship between these two variables.</w:t>
       </w:r>
     </w:p>
     <w:p/>
@@ -1578,7 +1623,6 @@
         </w:tabs>
       </w:pPr>
       <w:r>
-        <w:lastRenderedPageBreak/>
         <w:t>(g) Calculate and report the standardized beta-weight for the association between weather and mood (rounded to two decimal places) for each participant. Identify which participant had the strongest association between weather and mood, and which participant had the weakest association between weather and mood.</w:t>
       </w:r>
       <w:r>
@@ -5716,6 +5760,7 @@
         </w:rPr>
         <w:t xml:space="preserve">A two-way factorial ANOVA with Social Acceptance as the dependent variable showed a significant interaction between biological sex and extracurricular activities, </w:t>
       </w:r>
+      <w:proofErr w:type="gramStart"/>
       <w:r>
         <w:rPr>
           <w:i/>
@@ -5728,7 +5773,14 @@
         <w:rPr>
           <w:color w:val="4F81BD" w:themeColor="accent1"/>
         </w:rPr>
-        <w:t xml:space="preserve">(1, 196) = 6.15, </w:t>
+        <w:t>(</w:t>
+      </w:r>
+      <w:proofErr w:type="gramEnd"/>
+      <w:r>
+        <w:rPr>
+          <w:color w:val="4F81BD" w:themeColor="accent1"/>
+        </w:rPr>
+        <w:t xml:space="preserve">1, 196) = 6.15, </w:t>
       </w:r>
       <w:r>
         <w:rPr>
@@ -5744,6 +5796,7 @@
         </w:rPr>
         <w:t xml:space="preserve"> = 0.014. Simple effects analyses showed that among males, those that did other extracurricular activities had statistically significant lower social acceptance than those that participated in sports, </w:t>
       </w:r>
+      <w:proofErr w:type="gramStart"/>
       <w:r>
         <w:rPr>
           <w:i/>
@@ -5756,7 +5809,14 @@
         <w:rPr>
           <w:color w:val="4F81BD" w:themeColor="accent1"/>
         </w:rPr>
-        <w:t xml:space="preserve">(1, 100) = 5.41, </w:t>
+        <w:t>(</w:t>
+      </w:r>
+      <w:proofErr w:type="gramEnd"/>
+      <w:r>
+        <w:rPr>
+          <w:color w:val="4F81BD" w:themeColor="accent1"/>
+        </w:rPr>
+        <w:t xml:space="preserve">1, 100) = 5.41, </w:t>
       </w:r>
       <w:r>
         <w:rPr>
@@ -5809,6 +5869,7 @@
         <w:lastRenderedPageBreak/>
         <w:t xml:space="preserve">other extracurricular activities, </w:t>
       </w:r>
+      <w:proofErr w:type="gramStart"/>
       <w:r>
         <w:rPr>
           <w:i/>
@@ -5821,7 +5882,14 @@
         <w:rPr>
           <w:color w:val="4F81BD" w:themeColor="accent1"/>
         </w:rPr>
-        <w:t xml:space="preserve">(1, 96) = 28.5, </w:t>
+        <w:t>(</w:t>
+      </w:r>
+      <w:proofErr w:type="gramEnd"/>
+      <w:r>
+        <w:rPr>
+          <w:color w:val="4F81BD" w:themeColor="accent1"/>
+        </w:rPr>
+        <w:t xml:space="preserve">1, 96) = 28.5, </w:t>
       </w:r>
       <w:r>
         <w:rPr>
@@ -7434,27 +7502,656 @@
       <w:pPr>
         <w:widowControl/>
         <w:rPr>
-          <w:b/>
-        </w:rPr>
-      </w:pPr>
-      <w:r>
-        <w:rPr>
-          <w:b/>
-        </w:rPr>
-        <w:br w:type="page"/>
+          <w:bCs/>
+          <w:color w:val="4F81BD" w:themeColor="accent1"/>
+        </w:rPr>
+      </w:pPr>
+      <w:r>
+        <w:rPr>
+          <w:bCs/>
+          <w:color w:val="4F81BD" w:themeColor="accent1"/>
+        </w:rPr>
+        <w:t>The r coefficient is bounded between -1 and +1 because it is the scaled covariance between two variables in terms of their standard deviations</w:t>
+      </w:r>
+      <w:r>
+        <w:rPr>
+          <w:bCs/>
+          <w:color w:val="4F81BD" w:themeColor="accent1"/>
+        </w:rPr>
+        <w:t xml:space="preserve">. Therefore, both variances will be on the same </w:t>
+      </w:r>
+      <w:r>
+        <w:rPr>
+          <w:bCs/>
+          <w:color w:val="4F81BD" w:themeColor="accent1"/>
+        </w:rPr>
+        <w:lastRenderedPageBreak/>
+        <w:t xml:space="preserve">scale. Given that </w:t>
+      </w:r>
+      <m:oMath>
+        <m:sSub>
+          <m:sSubPr>
+            <m:ctrlPr>
+              <w:rPr>
+                <w:rFonts w:ascii="Cambria Math" w:hAnsi="Cambria Math"/>
+                <w:bCs/>
+                <w:i/>
+                <w:color w:val="4F81BD" w:themeColor="accent1"/>
+              </w:rPr>
+            </m:ctrlPr>
+          </m:sSubPr>
+          <m:e>
+            <m:r>
+              <w:rPr>
+                <w:rFonts w:ascii="Cambria Math" w:hAnsi="Cambria Math"/>
+                <w:color w:val="4F81BD" w:themeColor="accent1"/>
+              </w:rPr>
+              <m:t>r</m:t>
+            </m:r>
+          </m:e>
+          <m:sub>
+            <m:r>
+              <w:rPr>
+                <w:rFonts w:ascii="Cambria Math" w:hAnsi="Cambria Math"/>
+                <w:color w:val="4F81BD" w:themeColor="accent1"/>
+              </w:rPr>
+              <m:t>xy</m:t>
+            </m:r>
+          </m:sub>
+        </m:sSub>
+        <m:r>
+          <w:rPr>
+            <w:rFonts w:ascii="Cambria Math" w:hAnsi="Cambria Math"/>
+            <w:color w:val="4F81BD" w:themeColor="accent1"/>
+          </w:rPr>
+          <m:t>=</m:t>
+        </m:r>
+        <m:acc>
+          <m:accPr>
+            <m:ctrlPr>
+              <w:rPr>
+                <w:rFonts w:ascii="Cambria Math" w:hAnsi="Cambria Math"/>
+                <w:bCs/>
+                <w:i/>
+                <w:color w:val="4F81BD" w:themeColor="accent1"/>
+              </w:rPr>
+            </m:ctrlPr>
+          </m:accPr>
+          <m:e>
+            <m:sSub>
+              <m:sSubPr>
+                <m:ctrlPr>
+                  <w:rPr>
+                    <w:rFonts w:ascii="Cambria Math" w:hAnsi="Cambria Math"/>
+                    <w:bCs/>
+                    <w:i/>
+                    <w:color w:val="4F81BD" w:themeColor="accent1"/>
+                  </w:rPr>
+                </m:ctrlPr>
+              </m:sSubPr>
+              <m:e>
+                <m:r>
+                  <w:rPr>
+                    <w:rFonts w:ascii="Cambria Math" w:hAnsi="Cambria Math"/>
+                    <w:color w:val="4F81BD" w:themeColor="accent1"/>
+                  </w:rPr>
+                  <m:t>σ</m:t>
+                </m:r>
+              </m:e>
+              <m:sub>
+                <m:r>
+                  <w:rPr>
+                    <w:rFonts w:ascii="Cambria Math" w:hAnsi="Cambria Math"/>
+                    <w:color w:val="4F81BD" w:themeColor="accent1"/>
+                  </w:rPr>
+                  <m:t>x,y</m:t>
+                </m:r>
+              </m:sub>
+            </m:sSub>
+          </m:e>
+        </m:acc>
+        <m:r>
+          <w:rPr>
+            <w:rFonts w:ascii="Cambria Math" w:hAnsi="Cambria Math"/>
+            <w:color w:val="4F81BD" w:themeColor="accent1"/>
+          </w:rPr>
+          <m:t>/(</m:t>
+        </m:r>
+        <m:acc>
+          <m:accPr>
+            <m:ctrlPr>
+              <w:rPr>
+                <w:rFonts w:ascii="Cambria Math" w:hAnsi="Cambria Math"/>
+                <w:bCs/>
+                <w:i/>
+                <w:color w:val="4F81BD" w:themeColor="accent1"/>
+              </w:rPr>
+            </m:ctrlPr>
+          </m:accPr>
+          <m:e>
+            <m:sSub>
+              <m:sSubPr>
+                <m:ctrlPr>
+                  <w:rPr>
+                    <w:rFonts w:ascii="Cambria Math" w:hAnsi="Cambria Math"/>
+                    <w:bCs/>
+                    <w:i/>
+                    <w:color w:val="4F81BD" w:themeColor="accent1"/>
+                  </w:rPr>
+                </m:ctrlPr>
+              </m:sSubPr>
+              <m:e>
+                <m:r>
+                  <w:rPr>
+                    <w:rFonts w:ascii="Cambria Math" w:hAnsi="Cambria Math"/>
+                    <w:color w:val="4F81BD" w:themeColor="accent1"/>
+                  </w:rPr>
+                  <m:t>σ</m:t>
+                </m:r>
+              </m:e>
+              <m:sub>
+                <m:r>
+                  <w:rPr>
+                    <w:rFonts w:ascii="Cambria Math" w:hAnsi="Cambria Math"/>
+                    <w:color w:val="4F81BD" w:themeColor="accent1"/>
+                  </w:rPr>
+                  <m:t>x</m:t>
+                </m:r>
+              </m:sub>
+            </m:sSub>
+          </m:e>
+        </m:acc>
+        <m:r>
+          <w:rPr>
+            <w:rFonts w:ascii="Cambria Math" w:hAnsi="Cambria Math"/>
+            <w:color w:val="4F81BD" w:themeColor="accent1"/>
+          </w:rPr>
+          <m:t xml:space="preserve"> </m:t>
+        </m:r>
+        <m:acc>
+          <m:accPr>
+            <m:ctrlPr>
+              <w:rPr>
+                <w:rFonts w:ascii="Cambria Math" w:hAnsi="Cambria Math"/>
+                <w:bCs/>
+                <w:i/>
+                <w:color w:val="4F81BD" w:themeColor="accent1"/>
+              </w:rPr>
+            </m:ctrlPr>
+          </m:accPr>
+          <m:e>
+            <m:sSub>
+              <m:sSubPr>
+                <m:ctrlPr>
+                  <w:rPr>
+                    <w:rFonts w:ascii="Cambria Math" w:hAnsi="Cambria Math"/>
+                    <w:bCs/>
+                    <w:i/>
+                    <w:color w:val="4F81BD" w:themeColor="accent1"/>
+                  </w:rPr>
+                </m:ctrlPr>
+              </m:sSubPr>
+              <m:e>
+                <m:r>
+                  <w:rPr>
+                    <w:rFonts w:ascii="Cambria Math" w:hAnsi="Cambria Math"/>
+                    <w:color w:val="4F81BD" w:themeColor="accent1"/>
+                  </w:rPr>
+                  <m:t>σ</m:t>
+                </m:r>
+              </m:e>
+              <m:sub>
+                <m:r>
+                  <w:rPr>
+                    <w:rFonts w:ascii="Cambria Math" w:hAnsi="Cambria Math"/>
+                    <w:color w:val="4F81BD" w:themeColor="accent1"/>
+                  </w:rPr>
+                  <m:t>y</m:t>
+                </m:r>
+              </m:sub>
+            </m:sSub>
+          </m:e>
+        </m:acc>
+        <m:r>
+          <w:rPr>
+            <w:rFonts w:ascii="Cambria Math" w:hAnsi="Cambria Math"/>
+            <w:color w:val="4F81BD" w:themeColor="accent1"/>
+          </w:rPr>
+          <m:t>)</m:t>
+        </m:r>
+      </m:oMath>
+      <w:r>
+        <w:rPr>
+          <w:bCs/>
+          <w:color w:val="4F81BD" w:themeColor="accent1"/>
+        </w:rPr>
+        <w:t xml:space="preserve">, when x = y (i.e., a perfect relationship), </w:t>
+      </w:r>
+      <m:oMath>
+        <m:sSub>
+          <m:sSubPr>
+            <m:ctrlPr>
+              <w:rPr>
+                <w:rFonts w:ascii="Cambria Math" w:hAnsi="Cambria Math"/>
+                <w:bCs/>
+                <w:i/>
+                <w:color w:val="4F81BD" w:themeColor="accent1"/>
+              </w:rPr>
+            </m:ctrlPr>
+          </m:sSubPr>
+          <m:e>
+            <m:r>
+              <w:rPr>
+                <w:rFonts w:ascii="Cambria Math" w:hAnsi="Cambria Math"/>
+                <w:color w:val="4F81BD" w:themeColor="accent1"/>
+              </w:rPr>
+              <m:t>σ</m:t>
+            </m:r>
+          </m:e>
+          <m:sub>
+            <m:r>
+              <w:rPr>
+                <w:rFonts w:ascii="Cambria Math" w:hAnsi="Cambria Math"/>
+                <w:color w:val="4F81BD" w:themeColor="accent1"/>
+              </w:rPr>
+              <m:t>x,y</m:t>
+            </m:r>
+          </m:sub>
+        </m:sSub>
+        <m:r>
+          <w:rPr>
+            <w:rFonts w:ascii="Cambria Math" w:hAnsi="Cambria Math"/>
+            <w:color w:val="4F81BD" w:themeColor="accent1"/>
+          </w:rPr>
+          <m:t>=</m:t>
+        </m:r>
+        <m:sSubSup>
+          <m:sSubSupPr>
+            <m:ctrlPr>
+              <w:rPr>
+                <w:rFonts w:ascii="Cambria Math" w:hAnsi="Cambria Math"/>
+                <w:bCs/>
+                <w:i/>
+                <w:color w:val="4F81BD" w:themeColor="accent1"/>
+              </w:rPr>
+            </m:ctrlPr>
+          </m:sSubSupPr>
+          <m:e>
+            <m:r>
+              <w:rPr>
+                <w:rFonts w:ascii="Cambria Math" w:hAnsi="Cambria Math"/>
+                <w:color w:val="4F81BD" w:themeColor="accent1"/>
+              </w:rPr>
+              <m:t>σ</m:t>
+            </m:r>
+          </m:e>
+          <m:sub>
+            <m:r>
+              <w:rPr>
+                <w:rFonts w:ascii="Cambria Math" w:hAnsi="Cambria Math"/>
+                <w:color w:val="4F81BD" w:themeColor="accent1"/>
+              </w:rPr>
+              <m:t>x</m:t>
+            </m:r>
+          </m:sub>
+          <m:sup>
+            <m:r>
+              <w:rPr>
+                <w:rFonts w:ascii="Cambria Math" w:hAnsi="Cambria Math"/>
+                <w:color w:val="4F81BD" w:themeColor="accent1"/>
+              </w:rPr>
+              <m:t>2</m:t>
+            </m:r>
+          </m:sup>
+        </m:sSubSup>
+      </m:oMath>
+      <w:r>
+        <w:rPr>
+          <w:bCs/>
+          <w:color w:val="4F81BD" w:themeColor="accent1"/>
+        </w:rPr>
+        <w:t xml:space="preserve">, and </w:t>
+      </w:r>
+      <m:oMath>
+        <m:acc>
+          <m:accPr>
+            <m:ctrlPr>
+              <w:rPr>
+                <w:rFonts w:ascii="Cambria Math" w:hAnsi="Cambria Math"/>
+                <w:bCs/>
+                <w:i/>
+                <w:color w:val="4F81BD" w:themeColor="accent1"/>
+              </w:rPr>
+            </m:ctrlPr>
+          </m:accPr>
+          <m:e>
+            <m:sSub>
+              <m:sSubPr>
+                <m:ctrlPr>
+                  <w:rPr>
+                    <w:rFonts w:ascii="Cambria Math" w:hAnsi="Cambria Math"/>
+                    <w:bCs/>
+                    <w:i/>
+                    <w:color w:val="4F81BD" w:themeColor="accent1"/>
+                  </w:rPr>
+                </m:ctrlPr>
+              </m:sSubPr>
+              <m:e>
+                <m:r>
+                  <w:rPr>
+                    <w:rFonts w:ascii="Cambria Math" w:hAnsi="Cambria Math"/>
+                    <w:color w:val="4F81BD" w:themeColor="accent1"/>
+                  </w:rPr>
+                  <m:t>σ</m:t>
+                </m:r>
+              </m:e>
+              <m:sub>
+                <m:r>
+                  <w:rPr>
+                    <w:rFonts w:ascii="Cambria Math" w:hAnsi="Cambria Math"/>
+                    <w:color w:val="4F81BD" w:themeColor="accent1"/>
+                  </w:rPr>
+                  <m:t>x</m:t>
+                </m:r>
+              </m:sub>
+            </m:sSub>
+          </m:e>
+        </m:acc>
+        <m:r>
+          <w:rPr>
+            <w:rFonts w:ascii="Cambria Math" w:hAnsi="Cambria Math"/>
+            <w:color w:val="4F81BD" w:themeColor="accent1"/>
+          </w:rPr>
+          <m:t>=</m:t>
+        </m:r>
+        <m:acc>
+          <m:accPr>
+            <m:ctrlPr>
+              <w:rPr>
+                <w:rFonts w:ascii="Cambria Math" w:hAnsi="Cambria Math"/>
+                <w:bCs/>
+                <w:i/>
+                <w:color w:val="4F81BD" w:themeColor="accent1"/>
+              </w:rPr>
+            </m:ctrlPr>
+          </m:accPr>
+          <m:e>
+            <m:sSub>
+              <m:sSubPr>
+                <m:ctrlPr>
+                  <w:rPr>
+                    <w:rFonts w:ascii="Cambria Math" w:hAnsi="Cambria Math"/>
+                    <w:bCs/>
+                    <w:i/>
+                    <w:color w:val="4F81BD" w:themeColor="accent1"/>
+                  </w:rPr>
+                </m:ctrlPr>
+              </m:sSubPr>
+              <m:e>
+                <m:r>
+                  <w:rPr>
+                    <w:rFonts w:ascii="Cambria Math" w:hAnsi="Cambria Math"/>
+                    <w:color w:val="4F81BD" w:themeColor="accent1"/>
+                  </w:rPr>
+                  <m:t>σ</m:t>
+                </m:r>
+              </m:e>
+              <m:sub>
+                <m:r>
+                  <w:rPr>
+                    <w:rFonts w:ascii="Cambria Math" w:hAnsi="Cambria Math"/>
+                    <w:color w:val="4F81BD" w:themeColor="accent1"/>
+                  </w:rPr>
+                  <m:t>y</m:t>
+                </m:r>
+              </m:sub>
+            </m:sSub>
+          </m:e>
+        </m:acc>
+      </m:oMath>
+      <w:r>
+        <w:rPr>
+          <w:bCs/>
+          <w:color w:val="4F81BD" w:themeColor="accent1"/>
+        </w:rPr>
+        <w:t xml:space="preserve">, resulting in </w:t>
+      </w:r>
+      <m:oMath>
+        <m:sSub>
+          <m:sSubPr>
+            <m:ctrlPr>
+              <w:rPr>
+                <w:rFonts w:ascii="Cambria Math" w:hAnsi="Cambria Math"/>
+                <w:bCs/>
+                <w:i/>
+                <w:color w:val="4F81BD" w:themeColor="accent1"/>
+              </w:rPr>
+            </m:ctrlPr>
+          </m:sSubPr>
+          <m:e>
+            <m:r>
+              <w:rPr>
+                <w:rFonts w:ascii="Cambria Math" w:hAnsi="Cambria Math"/>
+                <w:color w:val="4F81BD" w:themeColor="accent1"/>
+              </w:rPr>
+              <m:t>r</m:t>
+            </m:r>
+          </m:e>
+          <m:sub>
+            <m:r>
+              <w:rPr>
+                <w:rFonts w:ascii="Cambria Math" w:hAnsi="Cambria Math"/>
+                <w:color w:val="4F81BD" w:themeColor="accent1"/>
+              </w:rPr>
+              <m:t>xy</m:t>
+            </m:r>
+          </m:sub>
+        </m:sSub>
+        <m:r>
+          <w:rPr>
+            <w:rFonts w:ascii="Cambria Math" w:hAnsi="Cambria Math"/>
+            <w:color w:val="4F81BD" w:themeColor="accent1"/>
+          </w:rPr>
+          <m:t>=</m:t>
+        </m:r>
+        <m:f>
+          <m:fPr>
+            <m:ctrlPr>
+              <w:rPr>
+                <w:rFonts w:ascii="Cambria Math" w:hAnsi="Cambria Math"/>
+                <w:bCs/>
+                <w:i/>
+                <w:color w:val="4F81BD" w:themeColor="accent1"/>
+              </w:rPr>
+            </m:ctrlPr>
+          </m:fPr>
+          <m:num>
+            <m:acc>
+              <m:accPr>
+                <m:ctrlPr>
+                  <w:rPr>
+                    <w:rFonts w:ascii="Cambria Math" w:hAnsi="Cambria Math"/>
+                    <w:bCs/>
+                    <w:i/>
+                    <w:color w:val="4F81BD" w:themeColor="accent1"/>
+                  </w:rPr>
+                </m:ctrlPr>
+              </m:accPr>
+              <m:e>
+                <m:sSubSup>
+                  <m:sSubSupPr>
+                    <m:ctrlPr>
+                      <w:rPr>
+                        <w:rFonts w:ascii="Cambria Math" w:hAnsi="Cambria Math"/>
+                        <w:bCs/>
+                        <w:i/>
+                        <w:color w:val="4F81BD" w:themeColor="accent1"/>
+                      </w:rPr>
+                    </m:ctrlPr>
+                  </m:sSubSupPr>
+                  <m:e>
+                    <m:r>
+                      <w:rPr>
+                        <w:rFonts w:ascii="Cambria Math" w:hAnsi="Cambria Math"/>
+                        <w:color w:val="4F81BD" w:themeColor="accent1"/>
+                      </w:rPr>
+                      <m:t>σ</m:t>
+                    </m:r>
+                  </m:e>
+                  <m:sub>
+                    <m:r>
+                      <w:rPr>
+                        <w:rFonts w:ascii="Cambria Math" w:hAnsi="Cambria Math"/>
+                        <w:color w:val="4F81BD" w:themeColor="accent1"/>
+                      </w:rPr>
+                      <m:t>x</m:t>
+                    </m:r>
+                  </m:sub>
+                  <m:sup>
+                    <m:r>
+                      <w:rPr>
+                        <w:rFonts w:ascii="Cambria Math" w:hAnsi="Cambria Math"/>
+                        <w:color w:val="4F81BD" w:themeColor="accent1"/>
+                      </w:rPr>
+                      <m:t>2</m:t>
+                    </m:r>
+                  </m:sup>
+                </m:sSubSup>
+              </m:e>
+            </m:acc>
+          </m:num>
+          <m:den>
+            <m:acc>
+              <m:accPr>
+                <m:ctrlPr>
+                  <w:rPr>
+                    <w:rFonts w:ascii="Cambria Math" w:hAnsi="Cambria Math"/>
+                    <w:bCs/>
+                    <w:i/>
+                    <w:color w:val="4F81BD" w:themeColor="accent1"/>
+                  </w:rPr>
+                </m:ctrlPr>
+              </m:accPr>
+              <m:e>
+                <m:sSub>
+                  <m:sSubPr>
+                    <m:ctrlPr>
+                      <w:rPr>
+                        <w:rFonts w:ascii="Cambria Math" w:hAnsi="Cambria Math"/>
+                        <w:bCs/>
+                        <w:i/>
+                        <w:color w:val="4F81BD" w:themeColor="accent1"/>
+                      </w:rPr>
+                    </m:ctrlPr>
+                  </m:sSubPr>
+                  <m:e>
+                    <m:r>
+                      <w:rPr>
+                        <w:rFonts w:ascii="Cambria Math" w:hAnsi="Cambria Math"/>
+                        <w:color w:val="4F81BD" w:themeColor="accent1"/>
+                      </w:rPr>
+                      <m:t>σ</m:t>
+                    </m:r>
+                  </m:e>
+                  <m:sub>
+                    <m:r>
+                      <w:rPr>
+                        <w:rFonts w:ascii="Cambria Math" w:hAnsi="Cambria Math"/>
+                        <w:color w:val="4F81BD" w:themeColor="accent1"/>
+                      </w:rPr>
+                      <m:t>x</m:t>
+                    </m:r>
+                  </m:sub>
+                </m:sSub>
+              </m:e>
+            </m:acc>
+            <m:r>
+              <w:rPr>
+                <w:rFonts w:ascii="Cambria Math" w:hAnsi="Cambria Math"/>
+                <w:color w:val="4F81BD" w:themeColor="accent1"/>
+              </w:rPr>
+              <m:t xml:space="preserve"> </m:t>
+            </m:r>
+            <m:acc>
+              <m:accPr>
+                <m:ctrlPr>
+                  <w:rPr>
+                    <w:rFonts w:ascii="Cambria Math" w:hAnsi="Cambria Math"/>
+                    <w:bCs/>
+                    <w:i/>
+                    <w:color w:val="4F81BD" w:themeColor="accent1"/>
+                  </w:rPr>
+                </m:ctrlPr>
+              </m:accPr>
+              <m:e>
+                <m:sSub>
+                  <m:sSubPr>
+                    <m:ctrlPr>
+                      <w:rPr>
+                        <w:rFonts w:ascii="Cambria Math" w:hAnsi="Cambria Math"/>
+                        <w:bCs/>
+                        <w:i/>
+                        <w:color w:val="4F81BD" w:themeColor="accent1"/>
+                      </w:rPr>
+                    </m:ctrlPr>
+                  </m:sSubPr>
+                  <m:e>
+                    <m:r>
+                      <w:rPr>
+                        <w:rFonts w:ascii="Cambria Math" w:hAnsi="Cambria Math"/>
+                        <w:color w:val="4F81BD" w:themeColor="accent1"/>
+                      </w:rPr>
+                      <m:t>σ</m:t>
+                    </m:r>
+                  </m:e>
+                  <m:sub>
+                    <m:r>
+                      <w:rPr>
+                        <w:rFonts w:ascii="Cambria Math" w:hAnsi="Cambria Math"/>
+                        <w:color w:val="4F81BD" w:themeColor="accent1"/>
+                      </w:rPr>
+                      <m:t>x</m:t>
+                    </m:r>
+                  </m:sub>
+                </m:sSub>
+              </m:e>
+            </m:acc>
+          </m:den>
+        </m:f>
+        <m:r>
+          <w:rPr>
+            <w:rFonts w:ascii="Cambria Math" w:hAnsi="Cambria Math"/>
+            <w:color w:val="4F81BD" w:themeColor="accent1"/>
+          </w:rPr>
+          <m:t>=1</m:t>
+        </m:r>
+      </m:oMath>
+      <w:r>
+        <w:rPr>
+          <w:bCs/>
+          <w:color w:val="4F81BD" w:themeColor="accent1"/>
+        </w:rPr>
+        <w:t>.</w:t>
       </w:r>
     </w:p>
     <w:p>
       <w:pPr>
-        <w:rPr>
-          <w:b/>
-        </w:rPr>
-      </w:pPr>
-      <w:r>
-        <w:rPr>
-          <w:b/>
-        </w:rPr>
-        <w:lastRenderedPageBreak/>
+        <w:widowControl/>
+        <w:rPr>
+          <w:b/>
+        </w:rPr>
+      </w:pPr>
+    </w:p>
+    <w:p>
+      <w:pPr>
+        <w:rPr>
+          <w:b/>
+        </w:rPr>
+      </w:pPr>
+      <w:r>
+        <w:rPr>
+          <w:b/>
+        </w:rPr>
         <w:t>5. (</w:t>
       </w:r>
       <w:r>
@@ -9645,15 +10342,7 @@
           <w:bCs/>
           <w:color w:val="4F81BD" w:themeColor="accent1"/>
         </w:rPr>
-        <w:t xml:space="preserve"> It informs </w:t>
-      </w:r>
-      <w:r>
-        <w:rPr>
-          <w:bCs/>
-          <w:color w:val="4F81BD" w:themeColor="accent1"/>
-        </w:rPr>
-        <w:lastRenderedPageBreak/>
-        <w:t xml:space="preserve">us the expected change in Y when </w:t>
+        <w:t xml:space="preserve"> It informs us the expected change in Y when </w:t>
       </w:r>
       <m:oMath>
         <m:sSub>
@@ -10167,12 +10856,21 @@
           <w:color w:val="4F81BD" w:themeColor="accent1"/>
         </w:rPr>
       </w:pPr>
+      <w:proofErr w:type="gramStart"/>
       <w:r>
         <w:rPr>
           <w:bCs/>
           <w:color w:val="4F81BD" w:themeColor="accent1"/>
         </w:rPr>
-        <w:t xml:space="preserve">Similar to the answer in </w:t>
+        <w:t>Similar to</w:t>
+      </w:r>
+      <w:proofErr w:type="gramEnd"/>
+      <w:r>
+        <w:rPr>
+          <w:bCs/>
+          <w:color w:val="4F81BD" w:themeColor="accent1"/>
+        </w:rPr>
+        <w:t xml:space="preserve"> the answer in </w:t>
       </w:r>
       <w:r>
         <w:rPr>
@@ -10313,7 +11011,7 @@
           <w:bCs/>
           <w:color w:val="4F81BD" w:themeColor="accent1"/>
         </w:rPr>
-        <w:t>Orthogonality ensures that the effects of each predictor are independent and do not overlap, making the beta coefficients directly comparable to the corresponding correlations.</w:t>
+        <w:t>Orthogonality ensures that the effects of each predictor are independent and do not overlap.</w:t>
       </w:r>
       <w:r>
         <w:rPr>
@@ -11494,51 +12192,13 @@
     <w:p>
       <w:pPr>
         <w:rPr>
-          <w:bCs/>
-          <w:color w:val="4F81BD" w:themeColor="accent1"/>
-        </w:rPr>
-      </w:pPr>
-    </w:p>
-    <w:p>
-      <w:pPr>
-        <w:rPr>
-          <w:bCs/>
-          <w:color w:val="4F81BD" w:themeColor="accent1"/>
-        </w:rPr>
-      </w:pPr>
-    </w:p>
-    <w:p>
-      <w:pPr>
-        <w:rPr>
-          <w:bCs/>
-        </w:rPr>
-      </w:pPr>
-    </w:p>
-    <w:p>
-      <w:pPr>
-        <w:widowControl/>
-        <w:rPr>
-          <w:b/>
-        </w:rPr>
-      </w:pPr>
-      <w:r>
-        <w:rPr>
-          <w:b/>
-        </w:rPr>
-        <w:br w:type="page"/>
-      </w:r>
-    </w:p>
-    <w:p>
-      <w:pPr>
-        <w:rPr>
-          <w:b/>
-        </w:rPr>
-      </w:pPr>
-      <w:r>
-        <w:rPr>
-          <w:b/>
-        </w:rPr>
-        <w:lastRenderedPageBreak/>
+          <w:b/>
+        </w:rPr>
+      </w:pPr>
+      <w:r>
+        <w:rPr>
+          <w:b/>
+        </w:rPr>
         <w:t>6. (1</w:t>
       </w:r>
       <w:r>
@@ -11625,37 +12285,14 @@
         <w:rPr>
           <w:color w:val="4F81BD" w:themeColor="accent1"/>
         </w:rPr>
-        <w:t>The researcher likely conducted a one-way ANOVA</w:t>
-      </w:r>
-      <w:r>
-        <w:rPr>
-          <w:color w:val="4F81BD" w:themeColor="accent1"/>
-        </w:rPr>
-        <w:t xml:space="preserve"> to assess the relationship between a categorical variable (education level) and a continuous variable (income). </w:t>
-      </w:r>
-      <w:r>
-        <w:rPr>
-          <w:color w:val="4F81BD" w:themeColor="accent1"/>
-        </w:rPr>
-        <w:t>The colleagues' critique highlights the potential issue of confounding variables. Age, work experience, time with current employer, and personal investments are all plausible factors that may influence both education level and income.</w:t>
-      </w:r>
-      <w:r>
-        <w:rPr>
-          <w:color w:val="4F81BD" w:themeColor="accent1"/>
-        </w:rPr>
-        <w:t xml:space="preserve"> </w:t>
-      </w:r>
-      <w:r>
-        <w:rPr>
-          <w:color w:val="4F81BD" w:themeColor="accent1"/>
-        </w:rPr>
-        <w:t>To address these concerns, the researcher should consider</w:t>
-      </w:r>
-      <w:r>
-        <w:rPr>
-          <w:color w:val="4F81BD" w:themeColor="accent1"/>
-        </w:rPr>
-        <w:t xml:space="preserve"> including these variables as covariates in a multiple regression analysis/ANCOVA, to help isolate the effect of education on income while controlling for the influence of the other variables.</w:t>
+        <w:t xml:space="preserve">The researcher likely used a one-way ANOVA to evaluate how a categorical variable (education level) and a continuous variable (income) are related. However, the colleagues have pointed out </w:t>
+      </w:r>
+      <w:r>
+        <w:rPr>
+          <w:color w:val="4F81BD" w:themeColor="accent1"/>
+        </w:rPr>
+        <w:lastRenderedPageBreak/>
+        <w:t>a potential issue with confounding variables. Factors such as age, work experience, time with current employer, and personal investments are all possible factors that may affect both education level and income. The researcher should consider including these variables as covariates in a multiple regression analysis/ANCOVA to address this issue. This will help isolate the effect of education on income while controlling for the influence of other variables.</w:t>
       </w:r>
     </w:p>
     <w:p/>
@@ -11728,168 +12365,147 @@
     <w:p>
       <w:pPr>
         <w:rPr>
-          <w:b/>
-          <w:bCs/>
-          <w:color w:val="C0504D" w:themeColor="accent2"/>
-        </w:rPr>
-      </w:pPr>
-      <w:r>
-        <w:t xml:space="preserve"> </w:t>
-      </w:r>
-      <w:r>
-        <w:t>(c) A researcher collected data from undergraduate and graduate students at universities across the country in a study of the relation between age (</w:t>
-      </w:r>
-      <w:r>
-        <w:t>range: 1</w:t>
-      </w:r>
-      <w:r>
-        <w:t>8 – 46 years</w:t>
-      </w:r>
-      <w:r>
-        <w:t xml:space="preserve">; </w:t>
-      </w:r>
-      <w:r>
-        <w:rPr>
-          <w:i/>
-        </w:rPr>
-        <w:t>M</w:t>
-      </w:r>
-      <w:r>
-        <w:t xml:space="preserve"> = 23.5) and openness</w:t>
-      </w:r>
-      <w:r>
-        <w:t xml:space="preserve"> to experience</w:t>
-      </w:r>
-      <w:r>
-        <w:t>. The</w:t>
-      </w:r>
-      <w:r>
-        <w:t xml:space="preserve"> researcher found</w:t>
-      </w:r>
-      <w:r>
-        <w:t xml:space="preserve"> a significant, negative relation between age and openness</w:t>
-      </w:r>
-      <w:r>
-        <w:t xml:space="preserve"> to experience</w:t>
-      </w:r>
-      <w:r>
-        <w:t xml:space="preserve"> (</w:t>
-      </w:r>
-      <w:r>
-        <w:rPr>
-          <w:i/>
-        </w:rPr>
-        <w:t>r</w:t>
-      </w:r>
-      <w:r>
-        <w:t xml:space="preserve">(2,998) = -0.13, </w:t>
-      </w:r>
-      <w:r>
-        <w:rPr>
-          <w:i/>
-        </w:rPr>
-        <w:t>p</w:t>
-      </w:r>
-      <w:r>
-        <w:t xml:space="preserve"> &lt; .05). </w:t>
-      </w:r>
-      <w:r>
-        <w:t>She</w:t>
-      </w:r>
-      <w:r>
-        <w:t xml:space="preserve"> </w:t>
-      </w:r>
-      <w:r>
-        <w:t xml:space="preserve">used this finding to argue that as people age, their openness to new experiences decreases, and that this explains </w:t>
-      </w:r>
-      <w:r>
-        <w:t>why elderly individuals (age</w:t>
-      </w:r>
-      <w:r>
-        <w:t>d</w:t>
-      </w:r>
-      <w:r>
-        <w:t xml:space="preserve"> 60 years and </w:t>
-      </w:r>
-      <w:r>
-        <w:t>above</w:t>
-      </w:r>
-      <w:r>
-        <w:t xml:space="preserve">) have difficulty </w:t>
-      </w:r>
-      <w:r>
-        <w:t xml:space="preserve">in </w:t>
-      </w:r>
-      <w:r>
-        <w:t>learning about novel technology and ideological shift</w:t>
-      </w:r>
-      <w:r>
-        <w:t>s</w:t>
-      </w:r>
-      <w:r>
-        <w:t>. Is this a reasonable conclusion? Why or why not?</w:t>
-      </w:r>
-      <w:r>
-        <w:t xml:space="preserve"> </w:t>
-      </w:r>
-      <w:r>
-        <w:rPr>
-          <w:b/>
-          <w:bCs/>
-          <w:color w:val="C0504D" w:themeColor="accent2"/>
-        </w:rPr>
-        <w:t>[</w:t>
-      </w:r>
-      <w:r>
-        <w:rPr>
-          <w:b/>
-          <w:bCs/>
-          <w:color w:val="C0504D" w:themeColor="accent2"/>
-        </w:rPr>
-        <w:t>2</w:t>
-      </w:r>
-      <w:r>
-        <w:rPr>
-          <w:b/>
-          <w:bCs/>
-          <w:color w:val="C0504D" w:themeColor="accent2"/>
-        </w:rPr>
-        <w:t xml:space="preserve"> points]</w:t>
+          <w:color w:val="4F81BD" w:themeColor="accent1"/>
+        </w:rPr>
+      </w:pPr>
+      <w:r>
+        <w:rPr>
+          <w:color w:val="4F81BD" w:themeColor="accent1"/>
+        </w:rPr>
+        <w:t>Ideally, a random sample</w:t>
+      </w:r>
+      <w:r>
+        <w:rPr>
+          <w:color w:val="4F81BD" w:themeColor="accent1"/>
+        </w:rPr>
+        <w:t xml:space="preserve"> of college students</w:t>
+      </w:r>
+      <w:r>
+        <w:rPr>
+          <w:color w:val="4F81BD" w:themeColor="accent1"/>
+        </w:rPr>
+        <w:t xml:space="preserve"> to ensure generalizability</w:t>
+      </w:r>
+      <w:r>
+        <w:rPr>
+          <w:color w:val="4F81BD" w:themeColor="accent1"/>
+        </w:rPr>
+        <w:t>, and to reflect the proportion of the two conditions in the population of interest</w:t>
+      </w:r>
+      <w:r>
+        <w:rPr>
+          <w:color w:val="4F81BD" w:themeColor="accent1"/>
+        </w:rPr>
+        <w:t>. Since the outcome variable is binary, the researcher should consider a logistic regression analysis.</w:t>
       </w:r>
     </w:p>
     <w:p/>
     <w:p>
-      <w:r>
-        <w:t>(d) A researcher studied a group of 100 students by having them complete a survey once a quarter, every quarter, for two years via an online survey form. The survey consisted of several items meant to measure anxiety, self-competence, and academic performance. What method</w:t>
-      </w:r>
-      <w:r>
-        <w:t>(</w:t>
-      </w:r>
-      <w:r>
-        <w:t>s</w:t>
-      </w:r>
-      <w:r>
-        <w:t>)</w:t>
-      </w:r>
-      <w:r>
-        <w:t xml:space="preserve"> of analysis would be applicable to this type of data? </w:t>
-      </w:r>
-      <w:r>
-        <w:t>J</w:t>
-      </w:r>
-      <w:r>
-        <w:t>ustify your recommendations</w:t>
-      </w:r>
-      <w:r>
-        <w:t>.</w:t>
-      </w:r>
-      <w:r>
+      <w:pPr>
         <w:rPr>
           <w:b/>
           <w:bCs/>
           <w:color w:val="C0504D" w:themeColor="accent2"/>
         </w:rPr>
-        <w:t xml:space="preserve"> [</w:t>
+      </w:pPr>
+      <w:r>
+        <w:t xml:space="preserve"> </w:t>
+      </w:r>
+      <w:r>
+        <w:t>(c) A researcher collected data from undergraduate and graduate students at universities across the country in a study of the relation between age (</w:t>
+      </w:r>
+      <w:r>
+        <w:t>range: 1</w:t>
+      </w:r>
+      <w:r>
+        <w:t>8 – 46 years</w:t>
+      </w:r>
+      <w:r>
+        <w:t xml:space="preserve">; </w:t>
+      </w:r>
+      <w:r>
+        <w:rPr>
+          <w:i/>
+        </w:rPr>
+        <w:t>M</w:t>
+      </w:r>
+      <w:r>
+        <w:t xml:space="preserve"> = 23.5) and openness</w:t>
+      </w:r>
+      <w:r>
+        <w:t xml:space="preserve"> to experience</w:t>
+      </w:r>
+      <w:r>
+        <w:t>. The</w:t>
+      </w:r>
+      <w:r>
+        <w:t xml:space="preserve"> researcher found</w:t>
+      </w:r>
+      <w:r>
+        <w:t xml:space="preserve"> a significant, negative relation between age and openness</w:t>
+      </w:r>
+      <w:r>
+        <w:t xml:space="preserve"> to experience</w:t>
+      </w:r>
+      <w:r>
+        <w:t xml:space="preserve"> (</w:t>
+      </w:r>
+      <w:r>
+        <w:rPr>
+          <w:i/>
+        </w:rPr>
+        <w:t>r</w:t>
+      </w:r>
+      <w:r>
+        <w:t xml:space="preserve">(2,998) = -0.13, </w:t>
+      </w:r>
+      <w:r>
+        <w:rPr>
+          <w:i/>
+        </w:rPr>
+        <w:t>p</w:t>
+      </w:r>
+      <w:r>
+        <w:t xml:space="preserve"> &lt; .05). </w:t>
+      </w:r>
+      <w:r>
+        <w:t>She</w:t>
+      </w:r>
+      <w:r>
+        <w:t xml:space="preserve"> </w:t>
+      </w:r>
+      <w:r>
+        <w:t xml:space="preserve">used this finding to argue that as people age, their openness to new experiences decreases, and that this explains </w:t>
+      </w:r>
+      <w:r>
+        <w:t>why elderly individuals (age</w:t>
+      </w:r>
+      <w:r>
+        <w:t>d</w:t>
+      </w:r>
+      <w:r>
+        <w:t xml:space="preserve"> 60 years and </w:t>
+      </w:r>
+      <w:r>
+        <w:t>above</w:t>
+      </w:r>
+      <w:r>
+        <w:t xml:space="preserve">) have difficulty </w:t>
+      </w:r>
+      <w:r>
+        <w:t xml:space="preserve">in </w:t>
+      </w:r>
+      <w:r>
+        <w:t>learning about novel technology and ideological shift</w:t>
+      </w:r>
+      <w:r>
+        <w:t>s</w:t>
+      </w:r>
+      <w:r>
+        <w:t>. Is this a reasonable conclusion? Why or why not?</w:t>
+      </w:r>
+      <w:r>
+        <w:t xml:space="preserve"> </w:t>
       </w:r>
       <w:r>
         <w:rPr>
@@ -11897,7 +12513,7 @@
           <w:bCs/>
           <w:color w:val="C0504D" w:themeColor="accent2"/>
         </w:rPr>
-        <w:t>2</w:t>
+        <w:t>[</w:t>
       </w:r>
       <w:r>
         <w:rPr>
@@ -11905,72 +12521,77 @@
           <w:bCs/>
           <w:color w:val="C0504D" w:themeColor="accent2"/>
         </w:rPr>
+        <w:t>2</w:t>
+      </w:r>
+      <w:r>
+        <w:rPr>
+          <w:b/>
+          <w:bCs/>
+          <w:color w:val="C0504D" w:themeColor="accent2"/>
+        </w:rPr>
         <w:t xml:space="preserve"> points]</w:t>
+      </w:r>
+    </w:p>
+    <w:p>
+      <w:pPr>
+        <w:rPr>
+          <w:b/>
+          <w:bCs/>
+          <w:color w:val="C0504D" w:themeColor="accent2"/>
+        </w:rPr>
+      </w:pPr>
+    </w:p>
+    <w:p>
+      <w:pPr>
+        <w:rPr>
+          <w:color w:val="4F81BD" w:themeColor="accent1"/>
+        </w:rPr>
+      </w:pPr>
+      <w:r>
+        <w:rPr>
+          <w:color w:val="4F81BD" w:themeColor="accent1"/>
+        </w:rPr>
+        <w:t xml:space="preserve">The researcher’s conclusion cannot be defended for several reasons. </w:t>
+      </w:r>
+      <w:r>
+        <w:rPr>
+          <w:color w:val="4F81BD" w:themeColor="accent1"/>
+        </w:rPr>
+        <w:t>Firstly, the study was conducted only on undergraduate and graduate students, representing a narrow age range of 18-46 years. This narrows the applicability of the findings to the overall population, especially the elderly above 60 years old, as the conclusions suggest. Secondly, the researcher found a relatively small correlation coefficient of -0.13, indicating a weak negative relationship. This doesn't necessarily imply a linear decrease in openness to experience with increasing age. Thirdly, the study didn't account for other factors that might influence age and openness to experience.</w:t>
       </w:r>
     </w:p>
     <w:p/>
     <w:p>
-      <w:r>
-        <w:t xml:space="preserve">(e) A researcher received a small grant to conduct a study and is debating on how to spend the money. </w:t>
-      </w:r>
-      <w:r>
-        <w:t xml:space="preserve">Her options are to (1) </w:t>
-      </w:r>
-      <w:r>
-        <w:t>give a test to 300 individuals on one occasion</w:t>
-      </w:r>
-      <w:r>
-        <w:t>; (2)</w:t>
-      </w:r>
-      <w:r>
-        <w:t xml:space="preserve"> give a test to one individual on 300 occasions</w:t>
-      </w:r>
-      <w:r>
-        <w:t>; (3)</w:t>
-      </w:r>
-      <w:r>
-        <w:t xml:space="preserve"> give a test to 30 individuals on 10 occasions</w:t>
-      </w:r>
-      <w:r>
-        <w:t>; (4)</w:t>
-      </w:r>
-      <w:r>
-        <w:t xml:space="preserve"> give a test to 10 individuals on 30 occasions</w:t>
-      </w:r>
-      <w:r>
-        <w:t>; or (5)</w:t>
-      </w:r>
-      <w:r>
-        <w:t xml:space="preserve"> any combination of the above. W</w:t>
-      </w:r>
-      <w:r>
-        <w:t xml:space="preserve">hat factors would you need to consider in consider in your recommendation of which </w:t>
-      </w:r>
-      <w:r>
-        <w:t xml:space="preserve">data collection methods should she </w:t>
-      </w:r>
-      <w:r>
-        <w:t xml:space="preserve">should </w:t>
-      </w:r>
-      <w:r>
-        <w:t>use</w:t>
-      </w:r>
-      <w:r>
-        <w:t xml:space="preserve"> and why</w:t>
-      </w:r>
-      <w:r>
-        <w:t>?</w:t>
-      </w:r>
-      <w:r>
-        <w:t xml:space="preserve"> </w:t>
-      </w:r>
-      <w:r>
+      <w:pPr>
         <w:rPr>
           <w:b/>
           <w:bCs/>
           <w:color w:val="C0504D" w:themeColor="accent2"/>
         </w:rPr>
-        <w:t>[</w:t>
+      </w:pPr>
+      <w:r>
+        <w:t>(d) A researcher studied a group of 100 students by having them complete a survey once a quarter, every quarter, for two years via an online survey form. The survey consisted of several items meant to measure anxiety, self-competence, and academic performance. What method</w:t>
+      </w:r>
+      <w:r>
+        <w:t>(</w:t>
+      </w:r>
+      <w:r>
+        <w:t>s</w:t>
+      </w:r>
+      <w:r>
+        <w:t>)</w:t>
+      </w:r>
+      <w:r>
+        <w:t xml:space="preserve"> of analysis would be applicable to this type of data? </w:t>
+      </w:r>
+      <w:r>
+        <w:t>J</w:t>
+      </w:r>
+      <w:r>
+        <w:t>ustify your recommendations</w:t>
+      </w:r>
+      <w:r>
+        <w:t>.</w:t>
       </w:r>
       <w:r>
         <w:rPr>
@@ -11978,7 +12599,7 @@
           <w:bCs/>
           <w:color w:val="C0504D" w:themeColor="accent2"/>
         </w:rPr>
-        <w:t>2</w:t>
+        <w:t xml:space="preserve"> [</w:t>
       </w:r>
       <w:r>
         <w:rPr>
@@ -11986,12 +12607,141 @@
           <w:bCs/>
           <w:color w:val="C0504D" w:themeColor="accent2"/>
         </w:rPr>
+        <w:t>2</w:t>
+      </w:r>
+      <w:r>
+        <w:rPr>
+          <w:b/>
+          <w:bCs/>
+          <w:color w:val="C0504D" w:themeColor="accent2"/>
+        </w:rPr>
         <w:t xml:space="preserve"> points]</w:t>
+      </w:r>
+    </w:p>
+    <w:p>
+      <w:pPr>
+        <w:rPr>
+          <w:b/>
+          <w:bCs/>
+          <w:color w:val="C0504D" w:themeColor="accent2"/>
+        </w:rPr>
+      </w:pPr>
+    </w:p>
+    <w:p>
+      <w:pPr>
+        <w:rPr>
+          <w:color w:val="4F81BD" w:themeColor="accent1"/>
+        </w:rPr>
+      </w:pPr>
+      <w:r>
+        <w:rPr>
+          <w:color w:val="4F81BD" w:themeColor="accent1"/>
+        </w:rPr>
+        <w:t>Given that time points are categorized in quarters, one option is analyzing it with a Repeated-measures ANOVA. It is an appropriate choice if the outcome is measured on a continuous scale. Another option is using Latent growth curve analysis. This option becomes particularly relevant because the variables assessed are latent and indirectly measured from the observed items. Therefore, the researcher could model the individual growth trajectories of the latent variables over time.</w:t>
       </w:r>
     </w:p>
     <w:p/>
     <w:p>
       <w:pPr>
+        <w:rPr>
+          <w:b/>
+          <w:bCs/>
+          <w:color w:val="C0504D" w:themeColor="accent2"/>
+        </w:rPr>
+      </w:pPr>
+      <w:r>
+        <w:t xml:space="preserve">(e) A researcher received a small grant to conduct a study and is debating on how to spend the money. </w:t>
+      </w:r>
+      <w:r>
+        <w:t xml:space="preserve">Her options are to (1) </w:t>
+      </w:r>
+      <w:r>
+        <w:t>give a test to 300 individuals on one occasion</w:t>
+      </w:r>
+      <w:r>
+        <w:t>; (2)</w:t>
+      </w:r>
+      <w:r>
+        <w:t xml:space="preserve"> give a test to </w:t>
+      </w:r>
+      <w:r>
+        <w:lastRenderedPageBreak/>
+        <w:t>one individual on 300 occasions</w:t>
+      </w:r>
+      <w:r>
+        <w:t>; (3)</w:t>
+      </w:r>
+      <w:r>
+        <w:t xml:space="preserve"> give a test to 30 individuals on 10 occasions</w:t>
+      </w:r>
+      <w:r>
+        <w:t>; (4)</w:t>
+      </w:r>
+      <w:r>
+        <w:t xml:space="preserve"> give a test to 10 individuals on 30 occasions</w:t>
+      </w:r>
+      <w:r>
+        <w:t>; or (5)</w:t>
+      </w:r>
+      <w:r>
+        <w:t xml:space="preserve"> any combination of the above. W</w:t>
+      </w:r>
+      <w:r>
+        <w:t xml:space="preserve">hat factors would you need to consider in consider in your recommendation of which </w:t>
+      </w:r>
+      <w:r>
+        <w:t xml:space="preserve">data collection methods should she </w:t>
+      </w:r>
+      <w:r>
+        <w:t xml:space="preserve">should </w:t>
+      </w:r>
+      <w:r>
+        <w:t>use</w:t>
+      </w:r>
+      <w:r>
+        <w:t xml:space="preserve"> and why</w:t>
+      </w:r>
+      <w:r>
+        <w:t>?</w:t>
+      </w:r>
+      <w:r>
+        <w:t xml:space="preserve"> </w:t>
+      </w:r>
+      <w:r>
+        <w:rPr>
+          <w:b/>
+          <w:bCs/>
+          <w:color w:val="C0504D" w:themeColor="accent2"/>
+        </w:rPr>
+        <w:t>[</w:t>
+      </w:r>
+      <w:r>
+        <w:rPr>
+          <w:b/>
+          <w:bCs/>
+          <w:color w:val="C0504D" w:themeColor="accent2"/>
+        </w:rPr>
+        <w:t>2</w:t>
+      </w:r>
+      <w:r>
+        <w:rPr>
+          <w:b/>
+          <w:bCs/>
+          <w:color w:val="C0504D" w:themeColor="accent2"/>
+        </w:rPr>
+        <w:t xml:space="preserve"> points]</w:t>
+      </w:r>
+    </w:p>
+    <w:p>
+      <w:r>
+        <w:rPr>
+          <w:color w:val="4F81BD" w:themeColor="accent1"/>
+        </w:rPr>
+        <w:t>A first consideration is what research question she is trying to understand. These designs can refer, for instance, to description, testing individual differences, group-level trends, or changes within individuals over time. Another important factor is considering the nature of the analysis, whether longitudinal or cross-sectional, favoring some options over others. I would also have to ask the researcher what effect size she expects to find since this may imply different requirements for sample size and frequency of measurement. Considering the expected generalizability of her findings is also important, given that it is also relevant to deciding on a sample size.</w:t>
+      </w:r>
+    </w:p>
+    <w:p>
+      <w:pPr>
         <w:widowControl/>
         <w:rPr>
           <w:b/>
@@ -12001,7 +12751,6 @@
         <w:rPr>
           <w:b/>
         </w:rPr>
-        <w:lastRenderedPageBreak/>
         <w:br w:type="page"/>
       </w:r>
     </w:p>
@@ -12820,46 +13569,40 @@
     <w:p>
       <w:pPr>
         <w:rPr>
-          <w:bCs/>
-        </w:rPr>
-      </w:pPr>
-      <w:r>
-        <w:rPr>
-          <w:bCs/>
-        </w:rPr>
-        <w:t xml:space="preserve">(a) If you were to use orthogonal contrasts to test for differences between the means, </w:t>
-      </w:r>
-      <w:r>
-        <w:rPr>
-          <w:bCs/>
-        </w:rPr>
-        <w:t xml:space="preserve">what is the best way that you could assign contrast weights to each group </w:t>
-      </w:r>
-      <w:r>
-        <w:rPr>
-          <w:bCs/>
-        </w:rPr>
-        <w:t xml:space="preserve">to assess whether the promotional videos were generally effective in increasing children’s interest in playing an instrument, as well as whether one video was more effective than the other? </w:t>
-      </w:r>
-      <w:r>
-        <w:rPr>
-          <w:bCs/>
-        </w:rPr>
-        <w:t>Fill in the table below with these weights, and e</w:t>
-      </w:r>
-      <w:r>
-        <w:rPr>
-          <w:bCs/>
-        </w:rPr>
-        <w:t>xplain why these contrast weights are more appropriate than other weights.</w:t>
-      </w:r>
-      <w:r>
-        <w:rPr>
           <w:b/>
           <w:bCs/>
           <w:color w:val="C0504D" w:themeColor="accent2"/>
         </w:rPr>
-        <w:t xml:space="preserve"> [</w:t>
+      </w:pPr>
+      <w:r>
+        <w:rPr>
+          <w:bCs/>
+        </w:rPr>
+        <w:t xml:space="preserve">(a) If you were to use orthogonal contrasts to test for differences between the means, </w:t>
+      </w:r>
+      <w:r>
+        <w:rPr>
+          <w:bCs/>
+        </w:rPr>
+        <w:t xml:space="preserve">what is the best way that you could assign contrast weights to each group </w:t>
+      </w:r>
+      <w:r>
+        <w:rPr>
+          <w:bCs/>
+        </w:rPr>
+        <w:t xml:space="preserve">to assess whether the promotional videos were generally effective in increasing children’s interest in playing an instrument, as well as whether one video was more effective than the other? </w:t>
+      </w:r>
+      <w:r>
+        <w:rPr>
+          <w:bCs/>
+        </w:rPr>
+        <w:t>Fill in the table below with these weights, and e</w:t>
+      </w:r>
+      <w:r>
+        <w:rPr>
+          <w:bCs/>
+        </w:rPr>
+        <w:t>xplain why these contrast weights are more appropriate than other weights.</w:t>
       </w:r>
       <w:r>
         <w:rPr>
@@ -12867,7 +13610,7 @@
           <w:bCs/>
           <w:color w:val="C0504D" w:themeColor="accent2"/>
         </w:rPr>
-        <w:t>6</w:t>
+        <w:t xml:space="preserve"> [</w:t>
       </w:r>
       <w:r>
         <w:rPr>
@@ -12875,7 +13618,481 @@
           <w:bCs/>
           <w:color w:val="C0504D" w:themeColor="accent2"/>
         </w:rPr>
+        <w:t>6</w:t>
+      </w:r>
+      <w:r>
+        <w:rPr>
+          <w:b/>
+          <w:bCs/>
+          <w:color w:val="C0504D" w:themeColor="accent2"/>
+        </w:rPr>
         <w:t xml:space="preserve"> points]</w:t>
+      </w:r>
+    </w:p>
+    <w:p>
+      <w:pPr>
+        <w:rPr>
+          <w:bCs/>
+        </w:rPr>
+      </w:pPr>
+    </w:p>
+    <w:tbl>
+      <w:tblPr>
+        <w:tblStyle w:val="TableGrid"/>
+        <w:tblW w:w="5000" w:type="pct"/>
+        <w:tblLook w:val="04A0" w:firstRow="1" w:lastRow="0" w:firstColumn="1" w:lastColumn="0" w:noHBand="0" w:noVBand="1"/>
+      </w:tblPr>
+      <w:tblGrid>
+        <w:gridCol w:w="883"/>
+        <w:gridCol w:w="2363"/>
+        <w:gridCol w:w="3528"/>
+        <w:gridCol w:w="2802"/>
+      </w:tblGrid>
+      <w:tr>
+        <w:tc>
+          <w:tcPr>
+            <w:tcW w:w="461" w:type="pct"/>
+          </w:tcPr>
+          <w:p>
+            <w:pPr>
+              <w:rPr>
+                <w:bCs/>
+                <w:color w:val="4F81BD" w:themeColor="accent1"/>
+              </w:rPr>
+            </w:pPr>
+          </w:p>
+        </w:tc>
+        <w:tc>
+          <w:tcPr>
+            <w:tcW w:w="1234" w:type="pct"/>
+            <w:vAlign w:val="center"/>
+          </w:tcPr>
+          <w:p>
+            <w:pPr>
+              <w:jc w:val="center"/>
+              <w:rPr>
+                <w:bCs/>
+                <w:color w:val="4F81BD" w:themeColor="accent1"/>
+              </w:rPr>
+            </w:pPr>
+            <w:r>
+              <w:rPr>
+                <w:bCs/>
+                <w:color w:val="4F81BD" w:themeColor="accent1"/>
+              </w:rPr>
+              <w:t>Orchestra</w:t>
+            </w:r>
+          </w:p>
+        </w:tc>
+        <w:tc>
+          <w:tcPr>
+            <w:tcW w:w="1842" w:type="pct"/>
+            <w:vAlign w:val="center"/>
+          </w:tcPr>
+          <w:p>
+            <w:pPr>
+              <w:jc w:val="center"/>
+              <w:rPr>
+                <w:bCs/>
+                <w:color w:val="4F81BD" w:themeColor="accent1"/>
+              </w:rPr>
+            </w:pPr>
+            <w:r>
+              <w:rPr>
+                <w:bCs/>
+                <w:color w:val="4F81BD" w:themeColor="accent1"/>
+              </w:rPr>
+              <w:t>Marching Band</w:t>
+            </w:r>
+          </w:p>
+        </w:tc>
+        <w:tc>
+          <w:tcPr>
+            <w:tcW w:w="1463" w:type="pct"/>
+            <w:vAlign w:val="center"/>
+          </w:tcPr>
+          <w:p>
+            <w:pPr>
+              <w:jc w:val="center"/>
+              <w:rPr>
+                <w:bCs/>
+                <w:color w:val="4F81BD" w:themeColor="accent1"/>
+              </w:rPr>
+            </w:pPr>
+            <w:r>
+              <w:rPr>
+                <w:bCs/>
+                <w:color w:val="4F81BD" w:themeColor="accent1"/>
+              </w:rPr>
+              <w:t>Educational</w:t>
+            </w:r>
+          </w:p>
+        </w:tc>
+      </w:tr>
+      <w:tr>
+        <w:tc>
+          <w:tcPr>
+            <w:tcW w:w="461" w:type="pct"/>
+          </w:tcPr>
+          <w:p>
+            <w:pPr>
+              <w:rPr>
+                <w:bCs/>
+                <w:color w:val="4F81BD" w:themeColor="accent1"/>
+              </w:rPr>
+            </w:pPr>
+            <m:oMathPara>
+              <m:oMathParaPr>
+                <m:jc m:val="left"/>
+              </m:oMathParaPr>
+              <m:oMath>
+                <m:sSub>
+                  <m:sSubPr>
+                    <m:ctrlPr>
+                      <w:rPr>
+                        <w:rFonts w:ascii="Cambria Math" w:hAnsi="Cambria Math"/>
+                        <w:bCs/>
+                        <w:i/>
+                        <w:color w:val="4F81BD" w:themeColor="accent1"/>
+                      </w:rPr>
+                    </m:ctrlPr>
+                  </m:sSubPr>
+                  <m:e>
+                    <m:r>
+                      <w:rPr>
+                        <w:rFonts w:ascii="Cambria Math" w:hAnsi="Cambria Math"/>
+                        <w:color w:val="4F81BD" w:themeColor="accent1"/>
+                      </w:rPr>
+                      <m:t>c</m:t>
+                    </m:r>
+                  </m:e>
+                  <m:sub>
+                    <m:r>
+                      <w:rPr>
+                        <w:rFonts w:ascii="Cambria Math" w:hAnsi="Cambria Math"/>
+                        <w:color w:val="4F81BD" w:themeColor="accent1"/>
+                      </w:rPr>
+                      <m:t>1</m:t>
+                    </m:r>
+                  </m:sub>
+                </m:sSub>
+              </m:oMath>
+            </m:oMathPara>
+          </w:p>
+        </w:tc>
+        <w:tc>
+          <w:tcPr>
+            <w:tcW w:w="1234" w:type="pct"/>
+            <w:vAlign w:val="center"/>
+          </w:tcPr>
+          <w:p>
+            <w:pPr>
+              <w:jc w:val="center"/>
+              <w:rPr>
+                <w:bCs/>
+                <w:color w:val="4F81BD" w:themeColor="accent1"/>
+              </w:rPr>
+            </w:pPr>
+            <w:r>
+              <w:rPr>
+                <w:bCs/>
+                <w:color w:val="4F81BD" w:themeColor="accent1"/>
+              </w:rPr>
+              <w:t>1/2</w:t>
+            </w:r>
+          </w:p>
+        </w:tc>
+        <w:tc>
+          <w:tcPr>
+            <w:tcW w:w="1842" w:type="pct"/>
+            <w:vAlign w:val="center"/>
+          </w:tcPr>
+          <w:p>
+            <w:pPr>
+              <w:jc w:val="center"/>
+              <w:rPr>
+                <w:bCs/>
+                <w:color w:val="4F81BD" w:themeColor="accent1"/>
+              </w:rPr>
+            </w:pPr>
+            <w:r>
+              <w:rPr>
+                <w:bCs/>
+                <w:color w:val="4F81BD" w:themeColor="accent1"/>
+              </w:rPr>
+              <w:t>1/2</w:t>
+            </w:r>
+          </w:p>
+        </w:tc>
+        <w:tc>
+          <w:tcPr>
+            <w:tcW w:w="1463" w:type="pct"/>
+            <w:vAlign w:val="center"/>
+          </w:tcPr>
+          <w:p>
+            <w:pPr>
+              <w:jc w:val="center"/>
+              <w:rPr>
+                <w:bCs/>
+                <w:color w:val="4F81BD" w:themeColor="accent1"/>
+              </w:rPr>
+            </w:pPr>
+            <w:r>
+              <w:rPr>
+                <w:bCs/>
+                <w:color w:val="4F81BD" w:themeColor="accent1"/>
+              </w:rPr>
+              <w:t>-1</w:t>
+            </w:r>
+          </w:p>
+        </w:tc>
+      </w:tr>
+      <w:tr>
+        <w:tc>
+          <w:tcPr>
+            <w:tcW w:w="461" w:type="pct"/>
+          </w:tcPr>
+          <w:p>
+            <w:pPr>
+              <w:rPr>
+                <w:bCs/>
+                <w:color w:val="4F81BD" w:themeColor="accent1"/>
+              </w:rPr>
+            </w:pPr>
+            <m:oMathPara>
+              <m:oMathParaPr>
+                <m:jc m:val="left"/>
+              </m:oMathParaPr>
+              <m:oMath>
+                <m:sSub>
+                  <m:sSubPr>
+                    <m:ctrlPr>
+                      <w:rPr>
+                        <w:rFonts w:ascii="Cambria Math" w:hAnsi="Cambria Math"/>
+                        <w:bCs/>
+                        <w:i/>
+                        <w:color w:val="4F81BD" w:themeColor="accent1"/>
+                      </w:rPr>
+                    </m:ctrlPr>
+                  </m:sSubPr>
+                  <m:e>
+                    <m:r>
+                      <w:rPr>
+                        <w:rFonts w:ascii="Cambria Math" w:hAnsi="Cambria Math"/>
+                        <w:color w:val="4F81BD" w:themeColor="accent1"/>
+                      </w:rPr>
+                      <m:t>c</m:t>
+                    </m:r>
+                  </m:e>
+                  <m:sub>
+                    <m:r>
+                      <w:rPr>
+                        <w:rFonts w:ascii="Cambria Math" w:hAnsi="Cambria Math"/>
+                        <w:color w:val="4F81BD" w:themeColor="accent1"/>
+                      </w:rPr>
+                      <m:t>2</m:t>
+                    </m:r>
+                  </m:sub>
+                </m:sSub>
+              </m:oMath>
+            </m:oMathPara>
+          </w:p>
+        </w:tc>
+        <w:tc>
+          <w:tcPr>
+            <w:tcW w:w="1234" w:type="pct"/>
+            <w:vAlign w:val="center"/>
+          </w:tcPr>
+          <w:p>
+            <w:pPr>
+              <w:jc w:val="center"/>
+              <w:rPr>
+                <w:bCs/>
+                <w:color w:val="4F81BD" w:themeColor="accent1"/>
+              </w:rPr>
+            </w:pPr>
+            <w:r>
+              <w:rPr>
+                <w:bCs/>
+                <w:color w:val="4F81BD" w:themeColor="accent1"/>
+              </w:rPr>
+              <w:t>-1</w:t>
+            </w:r>
+          </w:p>
+        </w:tc>
+        <w:tc>
+          <w:tcPr>
+            <w:tcW w:w="1842" w:type="pct"/>
+            <w:vAlign w:val="center"/>
+          </w:tcPr>
+          <w:p>
+            <w:pPr>
+              <w:jc w:val="center"/>
+              <w:rPr>
+                <w:bCs/>
+                <w:color w:val="4F81BD" w:themeColor="accent1"/>
+              </w:rPr>
+            </w:pPr>
+            <w:r>
+              <w:rPr>
+                <w:bCs/>
+                <w:color w:val="4F81BD" w:themeColor="accent1"/>
+              </w:rPr>
+              <w:t>1</w:t>
+            </w:r>
+          </w:p>
+        </w:tc>
+        <w:tc>
+          <w:tcPr>
+            <w:tcW w:w="1463" w:type="pct"/>
+            <w:vAlign w:val="center"/>
+          </w:tcPr>
+          <w:p>
+            <w:pPr>
+              <w:jc w:val="center"/>
+              <w:rPr>
+                <w:bCs/>
+                <w:color w:val="4F81BD" w:themeColor="accent1"/>
+              </w:rPr>
+            </w:pPr>
+            <w:r>
+              <w:rPr>
+                <w:bCs/>
+                <w:color w:val="4F81BD" w:themeColor="accent1"/>
+              </w:rPr>
+              <w:t>0</w:t>
+            </w:r>
+          </w:p>
+        </w:tc>
+      </w:tr>
+    </w:tbl>
+    <w:p>
+      <w:pPr>
+        <w:rPr>
+          <w:bCs/>
+          <w:color w:val="4F81BD" w:themeColor="accent1"/>
+        </w:rPr>
+      </w:pPr>
+    </w:p>
+    <w:p>
+      <w:pPr>
+        <w:rPr>
+          <w:bCs/>
+          <w:color w:val="4F81BD" w:themeColor="accent1"/>
+        </w:rPr>
+      </w:pPr>
+      <w:r>
+        <w:rPr>
+          <w:bCs/>
+          <w:color w:val="4F81BD" w:themeColor="accent1"/>
+        </w:rPr>
+        <w:t xml:space="preserve">The contrast </w:t>
+      </w:r>
+      <m:oMath>
+        <m:sSub>
+          <m:sSubPr>
+            <m:ctrlPr>
+              <w:rPr>
+                <w:rFonts w:ascii="Cambria Math" w:hAnsi="Cambria Math"/>
+                <w:bCs/>
+                <w:i/>
+                <w:color w:val="4F81BD" w:themeColor="accent1"/>
+              </w:rPr>
+            </m:ctrlPr>
+          </m:sSubPr>
+          <m:e>
+            <m:r>
+              <w:rPr>
+                <w:rFonts w:ascii="Cambria Math" w:hAnsi="Cambria Math"/>
+                <w:color w:val="4F81BD" w:themeColor="accent1"/>
+              </w:rPr>
+              <m:t>c</m:t>
+            </m:r>
+          </m:e>
+          <m:sub>
+            <m:r>
+              <w:rPr>
+                <w:rFonts w:ascii="Cambria Math" w:hAnsi="Cambria Math"/>
+                <w:color w:val="4F81BD" w:themeColor="accent1"/>
+              </w:rPr>
+              <m:t>1</m:t>
+            </m:r>
+          </m:sub>
+        </m:sSub>
+      </m:oMath>
+      <w:r>
+        <w:rPr>
+          <w:bCs/>
+          <w:color w:val="4F81BD" w:themeColor="accent1"/>
+        </w:rPr>
+        <w:t xml:space="preserve"> compares the average interest of children who saw any promotional video to the control group. The contrast </w:t>
+      </w:r>
+      <m:oMath>
+        <m:sSub>
+          <m:sSubPr>
+            <m:ctrlPr>
+              <w:rPr>
+                <w:rFonts w:ascii="Cambria Math" w:hAnsi="Cambria Math"/>
+                <w:bCs/>
+                <w:i/>
+                <w:color w:val="4F81BD" w:themeColor="accent1"/>
+              </w:rPr>
+            </m:ctrlPr>
+          </m:sSubPr>
+          <m:e>
+            <m:r>
+              <w:rPr>
+                <w:rFonts w:ascii="Cambria Math" w:hAnsi="Cambria Math"/>
+                <w:color w:val="4F81BD" w:themeColor="accent1"/>
+              </w:rPr>
+              <m:t>c</m:t>
+            </m:r>
+          </m:e>
+          <m:sub>
+            <m:r>
+              <w:rPr>
+                <w:rFonts w:ascii="Cambria Math" w:hAnsi="Cambria Math"/>
+                <w:color w:val="4F81BD" w:themeColor="accent1"/>
+              </w:rPr>
+              <m:t>2</m:t>
+            </m:r>
+          </m:sub>
+        </m:sSub>
+      </m:oMath>
+      <w:r>
+        <w:rPr>
+          <w:bCs/>
+          <w:color w:val="4F81BD" w:themeColor="accent1"/>
+        </w:rPr>
+        <w:t xml:space="preserve"> examines whether there were differences in effectiveness between the orchestra and the marching band videos. These contrast weights are appropriate because they meet the requirements for orthogonality</w:t>
+      </w:r>
+      <w:r>
+        <w:rPr>
+          <w:bCs/>
+          <w:color w:val="4F81BD" w:themeColor="accent1"/>
+        </w:rPr>
+        <w:t xml:space="preserve">: </w:t>
+      </w:r>
+      <w:r>
+        <w:rPr>
+          <w:bCs/>
+          <w:color w:val="4F81BD" w:themeColor="accent1"/>
+        </w:rPr>
+        <w:t>the rows sum to zero</w:t>
+      </w:r>
+      <w:r>
+        <w:rPr>
+          <w:bCs/>
+          <w:color w:val="4F81BD" w:themeColor="accent1"/>
+        </w:rPr>
+        <w:t>,</w:t>
+      </w:r>
+      <w:r>
+        <w:rPr>
+          <w:bCs/>
+          <w:color w:val="4F81BD" w:themeColor="accent1"/>
+        </w:rPr>
+        <w:t xml:space="preserve"> and the sum of the product of the columns is also zero.</w:t>
       </w:r>
     </w:p>
     <w:p/>
@@ -12937,9 +14154,483 @@
       </w:r>
     </w:p>
     <w:p>
-      <w:r>
-        <w:t xml:space="preserve"> </w:t>
-      </w:r>
+      <m:oMathPara>
+        <m:oMathParaPr>
+          <m:jc m:val="left"/>
+        </m:oMathParaPr>
+        <m:oMath>
+          <m:acc>
+            <m:accPr>
+              <m:ctrlPr>
+                <w:rPr>
+                  <w:rFonts w:ascii="Cambria Math" w:hAnsi="Cambria Math"/>
+                  <w:i/>
+                </w:rPr>
+              </m:ctrlPr>
+            </m:accPr>
+            <m:e>
+              <m:sSub>
+                <m:sSubPr>
+                  <m:ctrlPr>
+                    <w:rPr>
+                      <w:rFonts w:ascii="Cambria Math" w:hAnsi="Cambria Math"/>
+                      <w:i/>
+                    </w:rPr>
+                  </m:ctrlPr>
+                </m:sSubPr>
+                <m:e>
+                  <m:r>
+                    <m:rPr>
+                      <m:sty m:val="p"/>
+                    </m:rPr>
+                    <w:rPr>
+                      <w:rFonts w:ascii="Cambria Math" w:hAnsi="Cambria Math"/>
+                    </w:rPr>
+                    <m:t>Ψ</m:t>
+                  </m:r>
+                  <m:ctrlPr>
+                    <w:rPr>
+                      <w:rFonts w:ascii="Cambria Math" w:hAnsi="Cambria Math"/>
+                    </w:rPr>
+                  </m:ctrlPr>
+                </m:e>
+                <m:sub>
+                  <m:r>
+                    <w:rPr>
+                      <w:rFonts w:ascii="Cambria Math" w:hAnsi="Cambria Math"/>
+                    </w:rPr>
+                    <m:t>1</m:t>
+                  </m:r>
+                </m:sub>
+              </m:sSub>
+            </m:e>
+          </m:acc>
+          <m:r>
+            <w:rPr>
+              <w:rFonts w:ascii="Cambria Math" w:hAnsi="Cambria Math"/>
+            </w:rPr>
+            <m:t>=</m:t>
+          </m:r>
+          <m:d>
+            <m:dPr>
+              <m:ctrlPr>
+                <w:rPr>
+                  <w:rFonts w:ascii="Cambria Math" w:hAnsi="Cambria Math"/>
+                  <w:i/>
+                </w:rPr>
+              </m:ctrlPr>
+            </m:dPr>
+            <m:e>
+              <m:f>
+                <m:fPr>
+                  <m:ctrlPr>
+                    <w:rPr>
+                      <w:rFonts w:ascii="Cambria Math" w:hAnsi="Cambria Math"/>
+                      <w:i/>
+                    </w:rPr>
+                  </m:ctrlPr>
+                </m:fPr>
+                <m:num>
+                  <m:r>
+                    <w:rPr>
+                      <w:rFonts w:ascii="Cambria Math" w:hAnsi="Cambria Math"/>
+                    </w:rPr>
+                    <m:t>1</m:t>
+                  </m:r>
+                </m:num>
+                <m:den>
+                  <m:r>
+                    <w:rPr>
+                      <w:rFonts w:ascii="Cambria Math" w:hAnsi="Cambria Math"/>
+                    </w:rPr>
+                    <m:t>2</m:t>
+                  </m:r>
+                </m:den>
+              </m:f>
+              <m:r>
+                <w:rPr>
+                  <w:rFonts w:ascii="Cambria Math" w:hAnsi="Cambria Math"/>
+                </w:rPr>
+                <m:t>*30.8</m:t>
+              </m:r>
+            </m:e>
+          </m:d>
+          <m:r>
+            <w:rPr>
+              <w:rFonts w:ascii="Cambria Math" w:hAnsi="Cambria Math"/>
+            </w:rPr>
+            <m:t>+</m:t>
+          </m:r>
+          <m:d>
+            <m:dPr>
+              <m:ctrlPr>
+                <w:rPr>
+                  <w:rFonts w:ascii="Cambria Math" w:hAnsi="Cambria Math"/>
+                  <w:i/>
+                </w:rPr>
+              </m:ctrlPr>
+            </m:dPr>
+            <m:e>
+              <m:f>
+                <m:fPr>
+                  <m:ctrlPr>
+                    <w:rPr>
+                      <w:rFonts w:ascii="Cambria Math" w:hAnsi="Cambria Math"/>
+                      <w:i/>
+                    </w:rPr>
+                  </m:ctrlPr>
+                </m:fPr>
+                <m:num>
+                  <m:r>
+                    <w:rPr>
+                      <w:rFonts w:ascii="Cambria Math" w:hAnsi="Cambria Math"/>
+                    </w:rPr>
+                    <m:t>1</m:t>
+                  </m:r>
+                </m:num>
+                <m:den>
+                  <m:r>
+                    <w:rPr>
+                      <w:rFonts w:ascii="Cambria Math" w:hAnsi="Cambria Math"/>
+                    </w:rPr>
+                    <m:t>2</m:t>
+                  </m:r>
+                </m:den>
+              </m:f>
+              <m:r>
+                <w:rPr>
+                  <w:rFonts w:ascii="Cambria Math" w:hAnsi="Cambria Math"/>
+                </w:rPr>
+                <m:t>*22.17</m:t>
+              </m:r>
+            </m:e>
+          </m:d>
+          <m:r>
+            <w:rPr>
+              <w:rFonts w:ascii="Cambria Math" w:hAnsi="Cambria Math"/>
+            </w:rPr>
+            <m:t>-</m:t>
+          </m:r>
+          <m:d>
+            <m:dPr>
+              <m:ctrlPr>
+                <w:rPr>
+                  <w:rFonts w:ascii="Cambria Math" w:hAnsi="Cambria Math"/>
+                  <w:i/>
+                </w:rPr>
+              </m:ctrlPr>
+            </m:dPr>
+            <m:e>
+              <m:r>
+                <w:rPr>
+                  <w:rFonts w:ascii="Cambria Math" w:hAnsi="Cambria Math"/>
+                </w:rPr>
+                <m:t>1*5.2</m:t>
+              </m:r>
+            </m:e>
+          </m:d>
+          <m:r>
+            <w:rPr>
+              <w:rFonts w:ascii="Cambria Math" w:hAnsi="Cambria Math"/>
+            </w:rPr>
+            <m:t>=21.28</m:t>
+          </m:r>
+          <m:r>
+            <w:rPr>
+              <w:rFonts w:ascii="Cambria Math" w:hAnsi="Cambria Math"/>
+            </w:rPr>
+            <w:br/>
+          </m:r>
+        </m:oMath>
+        <m:oMath>
+          <m:r>
+            <w:rPr>
+              <w:rFonts w:ascii="Cambria Math" w:hAnsi="Cambria Math"/>
+            </w:rPr>
+            <m:t>M</m:t>
+          </m:r>
+          <m:sSub>
+            <m:sSubPr>
+              <m:ctrlPr>
+                <w:rPr>
+                  <w:rFonts w:ascii="Cambria Math" w:hAnsi="Cambria Math"/>
+                  <w:i/>
+                </w:rPr>
+              </m:ctrlPr>
+            </m:sSubPr>
+            <m:e>
+              <m:r>
+                <w:rPr>
+                  <w:rFonts w:ascii="Cambria Math" w:hAnsi="Cambria Math"/>
+                </w:rPr>
+                <m:t>S</m:t>
+              </m:r>
+            </m:e>
+            <m:sub>
+              <m:r>
+                <w:rPr>
+                  <w:rFonts w:ascii="Cambria Math" w:hAnsi="Cambria Math"/>
+                </w:rPr>
+                <m:t>W</m:t>
+              </m:r>
+            </m:sub>
+          </m:sSub>
+          <m:r>
+            <w:rPr>
+              <w:rFonts w:ascii="Cambria Math" w:hAnsi="Cambria Math"/>
+            </w:rPr>
+            <m:t>=</m:t>
+          </m:r>
+          <m:sSup>
+            <m:sSupPr>
+              <m:ctrlPr>
+                <w:rPr>
+                  <w:rFonts w:ascii="Cambria Math" w:hAnsi="Cambria Math"/>
+                  <w:i/>
+                </w:rPr>
+              </m:ctrlPr>
+            </m:sSupPr>
+            <m:e>
+              <m:r>
+                <w:rPr>
+                  <w:rFonts w:ascii="Cambria Math" w:hAnsi="Cambria Math"/>
+                </w:rPr>
+                <m:t>(7.2</m:t>
+              </m:r>
+            </m:e>
+            <m:sup>
+              <m:r>
+                <w:rPr>
+                  <w:rFonts w:ascii="Cambria Math" w:hAnsi="Cambria Math"/>
+                </w:rPr>
+                <m:t>2</m:t>
+              </m:r>
+            </m:sup>
+          </m:sSup>
+          <m:r>
+            <w:rPr>
+              <w:rFonts w:ascii="Cambria Math" w:hAnsi="Cambria Math"/>
+            </w:rPr>
+            <m:t>*6)+(</m:t>
+          </m:r>
+          <m:r>
+            <w:rPr>
+              <w:rFonts w:ascii="Cambria Math" w:hAnsi="Cambria Math"/>
+            </w:rPr>
+            <w:br/>
+          </m:r>
+        </m:oMath>
+        <m:oMath>
+          <m:r>
+            <w:rPr>
+              <w:rFonts w:ascii="Cambria Math" w:hAnsi="Cambria Math"/>
+            </w:rPr>
+            <m:t>est.SE</m:t>
+          </m:r>
+          <m:d>
+            <m:dPr>
+              <m:ctrlPr>
+                <w:rPr>
+                  <w:rFonts w:ascii="Cambria Math" w:hAnsi="Cambria Math"/>
+                  <w:i/>
+                </w:rPr>
+              </m:ctrlPr>
+            </m:dPr>
+            <m:e>
+              <m:acc>
+                <m:accPr>
+                  <m:ctrlPr>
+                    <w:rPr>
+                      <w:rFonts w:ascii="Cambria Math" w:hAnsi="Cambria Math"/>
+                      <w:i/>
+                    </w:rPr>
+                  </m:ctrlPr>
+                </m:accPr>
+                <m:e>
+                  <m:sSub>
+                    <m:sSubPr>
+                      <m:ctrlPr>
+                        <w:rPr>
+                          <w:rFonts w:ascii="Cambria Math" w:hAnsi="Cambria Math"/>
+                          <w:i/>
+                        </w:rPr>
+                      </m:ctrlPr>
+                    </m:sSubPr>
+                    <m:e>
+                      <m:r>
+                        <m:rPr>
+                          <m:sty m:val="p"/>
+                        </m:rPr>
+                        <w:rPr>
+                          <w:rFonts w:ascii="Cambria Math" w:hAnsi="Cambria Math"/>
+                        </w:rPr>
+                        <m:t>Ψ</m:t>
+                      </m:r>
+                      <m:ctrlPr>
+                        <w:rPr>
+                          <w:rFonts w:ascii="Cambria Math" w:hAnsi="Cambria Math"/>
+                        </w:rPr>
+                      </m:ctrlPr>
+                    </m:e>
+                    <m:sub>
+                      <m:r>
+                        <w:rPr>
+                          <w:rFonts w:ascii="Cambria Math" w:hAnsi="Cambria Math"/>
+                        </w:rPr>
+                        <m:t>1</m:t>
+                      </m:r>
+                    </m:sub>
+                  </m:sSub>
+                </m:e>
+              </m:acc>
+            </m:e>
+          </m:d>
+          <m:r>
+            <w:rPr>
+              <w:rFonts w:ascii="Cambria Math" w:hAnsi="Cambria Math"/>
+            </w:rPr>
+            <m:t>=</m:t>
+          </m:r>
+          <m:rad>
+            <m:radPr>
+              <m:degHide m:val="1"/>
+              <m:ctrlPr>
+                <w:rPr>
+                  <w:rFonts w:ascii="Cambria Math" w:hAnsi="Cambria Math"/>
+                  <w:i/>
+                </w:rPr>
+              </m:ctrlPr>
+            </m:radPr>
+            <m:deg/>
+            <m:e>
+              <m:r>
+                <w:rPr>
+                  <w:rFonts w:ascii="Cambria Math" w:hAnsi="Cambria Math"/>
+                </w:rPr>
+                <m:t>M</m:t>
+              </m:r>
+              <m:sSub>
+                <m:sSubPr>
+                  <m:ctrlPr>
+                    <w:rPr>
+                      <w:rFonts w:ascii="Cambria Math" w:hAnsi="Cambria Math"/>
+                      <w:i/>
+                    </w:rPr>
+                  </m:ctrlPr>
+                </m:sSubPr>
+                <m:e>
+                  <m:r>
+                    <w:rPr>
+                      <w:rFonts w:ascii="Cambria Math" w:hAnsi="Cambria Math"/>
+                    </w:rPr>
+                    <m:t>S</m:t>
+                  </m:r>
+                </m:e>
+                <m:sub>
+                  <m:r>
+                    <w:rPr>
+                      <w:rFonts w:ascii="Cambria Math" w:hAnsi="Cambria Math"/>
+                    </w:rPr>
+                    <m:t>W</m:t>
+                  </m:r>
+                </m:sub>
+              </m:sSub>
+              <m:d>
+                <m:dPr>
+                  <m:ctrlPr>
+                    <w:rPr>
+                      <w:rFonts w:ascii="Cambria Math" w:hAnsi="Cambria Math"/>
+                      <w:i/>
+                    </w:rPr>
+                  </m:ctrlPr>
+                </m:dPr>
+                <m:e>
+                  <m:f>
+                    <m:fPr>
+                      <m:ctrlPr>
+                        <w:rPr>
+                          <w:rFonts w:ascii="Cambria Math" w:hAnsi="Cambria Math"/>
+                          <w:i/>
+                        </w:rPr>
+                      </m:ctrlPr>
+                    </m:fPr>
+                    <m:num>
+                      <m:r>
+                        <w:rPr>
+                          <w:rFonts w:ascii="Cambria Math" w:hAnsi="Cambria Math"/>
+                        </w:rPr>
+                        <m:t>∑</m:t>
+                      </m:r>
+                      <m:sSubSup>
+                        <m:sSubSupPr>
+                          <m:ctrlPr>
+                            <w:rPr>
+                              <w:rFonts w:ascii="Cambria Math" w:hAnsi="Cambria Math"/>
+                              <w:i/>
+                            </w:rPr>
+                          </m:ctrlPr>
+                        </m:sSubSupPr>
+                        <m:e>
+                          <m:r>
+                            <w:rPr>
+                              <w:rFonts w:ascii="Cambria Math" w:hAnsi="Cambria Math"/>
+                            </w:rPr>
+                            <m:t>c</m:t>
+                          </m:r>
+                        </m:e>
+                        <m:sub>
+                          <m:r>
+                            <w:rPr>
+                              <w:rFonts w:ascii="Cambria Math" w:hAnsi="Cambria Math"/>
+                            </w:rPr>
+                            <m:t>j</m:t>
+                          </m:r>
+                        </m:sub>
+                        <m:sup>
+                          <m:r>
+                            <w:rPr>
+                              <w:rFonts w:ascii="Cambria Math" w:hAnsi="Cambria Math"/>
+                            </w:rPr>
+                            <m:t>2</m:t>
+                          </m:r>
+                        </m:sup>
+                      </m:sSubSup>
+                    </m:num>
+                    <m:den>
+                      <m:sSub>
+                        <m:sSubPr>
+                          <m:ctrlPr>
+                            <w:rPr>
+                              <w:rFonts w:ascii="Cambria Math" w:hAnsi="Cambria Math"/>
+                              <w:i/>
+                            </w:rPr>
+                          </m:ctrlPr>
+                        </m:sSubPr>
+                        <m:e>
+                          <m:r>
+                            <w:rPr>
+                              <w:rFonts w:ascii="Cambria Math" w:hAnsi="Cambria Math"/>
+                            </w:rPr>
+                            <m:t>n</m:t>
+                          </m:r>
+                        </m:e>
+                        <m:sub>
+                          <m:r>
+                            <w:rPr>
+                              <w:rFonts w:ascii="Cambria Math" w:hAnsi="Cambria Math"/>
+                            </w:rPr>
+                            <m:t>j</m:t>
+                          </m:r>
+                        </m:sub>
+                      </m:sSub>
+                    </m:den>
+                  </m:f>
+                </m:e>
+              </m:d>
+            </m:e>
+          </m:rad>
+        </m:oMath>
+      </m:oMathPara>
     </w:p>
     <w:p>
       <w:pPr>
@@ -15323,6 +17014,17 @@
       <w:szCs w:val="18"/>
     </w:rPr>
   </w:style>
+  <w:style w:type="character" w:styleId="Strong">
+    <w:name w:val="Strong"/>
+    <w:basedOn w:val="DefaultParagraphFont"/>
+    <w:uiPriority w:val="22"/>
+    <w:qFormat/>
+    <w:rsid w:val="000712F9"/>
+    <w:rPr>
+      <w:b/>
+      <w:bCs/>
+    </w:rPr>
+  </w:style>
 </w:styles>
 </file>
 

</xml_diff>